<commit_message>
Change \tilde to \dot
</commit_message>
<xml_diff>
--- a/Reply_to_editor.docx
+++ b/Reply_to_editor.docx
@@ -1,6 +1,6 @@
 
 <file path=word/document.xml><?xml version="1.0" encoding="utf-8"?>
-<w:document xmlns:wpc="http://schemas.microsoft.com/office/word/2010/wordprocessingCanvas" xmlns:cx="http://schemas.microsoft.com/office/drawing/2014/chartex" xmlns:cx1="http://schemas.microsoft.com/office/drawing/2015/9/8/chartex" xmlns:cx2="http://schemas.microsoft.com/office/drawing/2015/10/21/chartex" xmlns:cx3="http://schemas.microsoft.com/office/drawing/2016/5/9/chartex" xmlns:cx4="http://schemas.microsoft.com/office/drawing/2016/5/10/chartex" xmlns:cx5="http://schemas.microsoft.com/office/drawing/2016/5/11/chartex" xmlns:cx6="http://schemas.microsoft.com/office/drawing/2016/5/12/chartex" xmlns:cx7="http://schemas.microsoft.com/office/drawing/2016/5/13/chartex" xmlns:cx8="http://schemas.microsoft.com/office/drawing/2016/5/14/chartex" xmlns:mc="http://schemas.openxmlformats.org/markup-compatibility/2006" xmlns:aink="http://schemas.microsoft.com/office/drawing/2016/ink" xmlns:am3d="http://schemas.microsoft.com/office/drawing/2017/model3d" xmlns:o="urn:schemas-microsoft-com:office:office" xmlns:r="http://schemas.openxmlformats.org/officeDocument/2006/relationships" xmlns:m="http://schemas.openxmlformats.org/officeDocument/2006/math" xmlns:v="urn:schemas-microsoft-com:vml" xmlns:wp14="http://schemas.microsoft.com/office/word/2010/wordprocessingDrawing" xmlns:wp="http://schemas.openxmlformats.org/drawingml/2006/wordprocessingDrawing" xmlns:w10="urn:schemas-microsoft-com:office:word" xmlns:w="http://schemas.openxmlformats.org/wordprocessingml/2006/main" xmlns:w14="http://schemas.microsoft.com/office/word/2010/wordml" xmlns:w15="http://schemas.microsoft.com/office/word/2012/wordml" xmlns:w16cex="http://schemas.microsoft.com/office/word/2018/wordml/cex" xmlns:w16cid="http://schemas.microsoft.com/office/word/2016/wordml/cid" xmlns:w16="http://schemas.microsoft.com/office/word/2018/wordml" xmlns:w16se="http://schemas.microsoft.com/office/word/2015/wordml/symex" xmlns:wpg="http://schemas.microsoft.com/office/word/2010/wordprocessingGroup" xmlns:wpi="http://schemas.microsoft.com/office/word/2010/wordprocessingInk" xmlns:wne="http://schemas.microsoft.com/office/word/2006/wordml" xmlns:wps="http://schemas.microsoft.com/office/word/2010/wordprocessingShape" mc:Ignorable="w14 w15 w16se w16cid w16 w16cex wp14">
+<w:document xmlns:wpc="http://schemas.microsoft.com/office/word/2010/wordprocessingCanvas" xmlns:cx="http://schemas.microsoft.com/office/drawing/2014/chartex" xmlns:cx1="http://schemas.microsoft.com/office/drawing/2015/9/8/chartex" xmlns:cx2="http://schemas.microsoft.com/office/drawing/2015/10/21/chartex" xmlns:cx3="http://schemas.microsoft.com/office/drawing/2016/5/9/chartex" xmlns:cx4="http://schemas.microsoft.com/office/drawing/2016/5/10/chartex" xmlns:cx5="http://schemas.microsoft.com/office/drawing/2016/5/11/chartex" xmlns:cx6="http://schemas.microsoft.com/office/drawing/2016/5/12/chartex" xmlns:cx7="http://schemas.microsoft.com/office/drawing/2016/5/13/chartex" xmlns:cx8="http://schemas.microsoft.com/office/drawing/2016/5/14/chartex" xmlns:mc="http://schemas.openxmlformats.org/markup-compatibility/2006" xmlns:aink="http://schemas.microsoft.com/office/drawing/2016/ink" xmlns:am3d="http://schemas.microsoft.com/office/drawing/2017/model3d" xmlns:o="urn:schemas-microsoft-com:office:office" xmlns:r="http://schemas.openxmlformats.org/officeDocument/2006/relationships" xmlns:m="http://schemas.openxmlformats.org/officeDocument/2006/math" xmlns:v="urn:schemas-microsoft-com:vml" xmlns:wp14="http://schemas.microsoft.com/office/word/2010/wordprocessingDrawing" xmlns:wp="http://schemas.openxmlformats.org/drawingml/2006/wordprocessingDrawing" xmlns:w10="urn:schemas-microsoft-com:office:word" xmlns:w="http://schemas.openxmlformats.org/wordprocessingml/2006/main" xmlns:w14="http://schemas.microsoft.com/office/word/2010/wordml" xmlns:w15="http://schemas.microsoft.com/office/word/2012/wordml" xmlns:w16cex="http://schemas.microsoft.com/office/word/2018/wordml/cex" xmlns:w16cid="http://schemas.microsoft.com/office/word/2016/wordml/cid" xmlns:w16="http://schemas.microsoft.com/office/word/2018/wordml" xmlns:w16sdtdh="http://schemas.microsoft.com/office/word/2020/wordml/sdtdatahash" xmlns:w16se="http://schemas.microsoft.com/office/word/2015/wordml/symex" xmlns:wpg="http://schemas.microsoft.com/office/word/2010/wordprocessingGroup" xmlns:wpi="http://schemas.microsoft.com/office/word/2010/wordprocessingInk" xmlns:wne="http://schemas.microsoft.com/office/word/2006/wordml" xmlns:wps="http://schemas.microsoft.com/office/word/2010/wordprocessingShape" mc:Ignorable="w14 w15 w16se w16cid w16 w16cex w16sdtdh wp14">
   <w:body>
     <w:p>
       <w:pPr>
@@ -88,23 +88,7 @@
           <w:color w:val="222222"/>
         </w:rPr>
         <w:br/>
-        <w:t xml:space="preserve">This manuscript presents a model for the evolution of cooperation when there is both vertical and nonvertical cultural transmission of the trait. The model also allows for different degrees of horizontal transmission between individuals who are undergoing fitness determining social interaction and, interestingly, it also allows this “interaction-transmission” association probability to evolve. I think the manuscript does an excellent job of providing some synthetic results for the general issue of the evolution of cooperation and the findings will likely be of interest to many of the readers of Proc B. Both referees were also strongly in </w:t>
-      </w:r>
-      <w:proofErr w:type="spellStart"/>
-      <w:r>
-        <w:rPr>
-          <w:rFonts w:ascii="Arial" w:hAnsi="Arial" w:cs="Arial"/>
-          <w:color w:val="222222"/>
-        </w:rPr>
-        <w:t>favour</w:t>
-      </w:r>
-      <w:proofErr w:type="spellEnd"/>
-      <w:r>
-        <w:rPr>
-          <w:rFonts w:ascii="Arial" w:hAnsi="Arial" w:cs="Arial"/>
-          <w:color w:val="222222"/>
-        </w:rPr>
-        <w:t xml:space="preserve"> of publication, although only one of these provided substantive comments. I agree with all of their suggestions and have two further comments of my own.</w:t>
+        <w:t>This manuscript presents a model for the evolution of cooperation when there is both vertical and nonvertical cultural transmission of the trait. The model also allows for different degrees of horizontal transmission between individuals who are undergoing fitness determining social interaction and, interestingly, it also allows this “interaction-transmission” association probability to evolve. I think the manuscript does an excellent job of providing some synthetic results for the general issue of the evolution of cooperation and the findings will likely be of interest to many of the readers of Proc B. Both referees were also strongly in favour of publication, although only one of these provided substantive comments. I agree with all of their suggestions and have two further comments of my own.</w:t>
       </w:r>
     </w:p>
     <w:p>
@@ -413,54 +397,22 @@
           <w:rFonts w:ascii="Arial" w:hAnsi="Arial" w:cs="Arial"/>
           <w:color w:val="FF0000"/>
         </w:rPr>
-        <w:t xml:space="preserve">: DC, use </w:t>
-      </w:r>
-      <w:proofErr w:type="spellStart"/>
-      <w:r>
-        <w:rPr>
-          <w:rFonts w:ascii="Arial" w:hAnsi="Arial" w:cs="Arial"/>
-          <w:color w:val="FF0000"/>
-        </w:rPr>
-        <w:t>natbib</w:t>
-      </w:r>
-      <w:proofErr w:type="spellEnd"/>
-      <w:r>
-        <w:rPr>
-          <w:rFonts w:ascii="Arial" w:hAnsi="Arial" w:cs="Arial"/>
-          <w:color w:val="FF0000"/>
-        </w:rPr>
-        <w:t xml:space="preserve"> options</w:t>
-      </w:r>
-      <w:r>
-        <w:rPr>
-          <w:rFonts w:ascii="Arial" w:hAnsi="Arial" w:cs="Arial"/>
-          <w:color w:val="222222"/>
-        </w:rPr>
-        <w:br/>
-      </w:r>
-      <w:r>
-        <w:rPr>
-          <w:rFonts w:ascii="Arial" w:hAnsi="Arial" w:cs="Arial"/>
-          <w:color w:val="222222"/>
-        </w:rPr>
-        <w:br/>
-        <w:t>-The literature surrounding equations 1-4 is just a small portion of work related to conditions of this form. One obviously cannot cover everything, but studies of the effect of space on altruism often result in conditions of the form b &gt; {something} * c. These include approaches using both inclusive fitness (</w:t>
-      </w:r>
-      <w:proofErr w:type="gramStart"/>
-      <w:r>
-        <w:rPr>
-          <w:rFonts w:ascii="Arial" w:hAnsi="Arial" w:cs="Arial"/>
-          <w:color w:val="222222"/>
-        </w:rPr>
-        <w:t>e.g.</w:t>
-      </w:r>
-      <w:proofErr w:type="gramEnd"/>
-      <w:r>
-        <w:rPr>
-          <w:rFonts w:ascii="Arial" w:hAnsi="Arial" w:cs="Arial"/>
-          <w:color w:val="222222"/>
-        </w:rPr>
-        <w:t xml:space="preserve"> “Evolution of cooperation in a finite homogeneous graph” by Taylor, Day, and Wild) as well as direct analyses of the spatial structure (e.g. “Evolutionary dynamics on any population structure” by Allen et al.). The text would benefit from some further discussion of these kinds of results (of the authors choosing—the above are just some examples).</w:t>
+        <w:t>: DC, use natbib options</w:t>
+      </w:r>
+      <w:r>
+        <w:rPr>
+          <w:rFonts w:ascii="Arial" w:hAnsi="Arial" w:cs="Arial"/>
+          <w:color w:val="222222"/>
+        </w:rPr>
+        <w:br/>
+      </w:r>
+      <w:r>
+        <w:rPr>
+          <w:rFonts w:ascii="Arial" w:hAnsi="Arial" w:cs="Arial"/>
+          <w:color w:val="222222"/>
+        </w:rPr>
+        <w:br/>
+        <w:t>-The literature surrounding equations 1-4 is just a small portion of work related to conditions of this form. One obviously cannot cover everything, but studies of the effect of space on altruism often result in conditions of the form b &gt; {something} * c. These include approaches using both inclusive fitness (e.g. “Evolution of cooperation in a finite homogeneous graph” by Taylor, Day, and Wild) as well as direct analyses of the spatial structure (e.g. “Evolutionary dynamics on any population structure” by Allen et al.). The text would benefit from some further discussion of these kinds of results (of the authors choosing—the above are just some examples).</w:t>
       </w:r>
     </w:p>
     <w:p>
@@ -499,23 +451,7 @@
           <w:color w:val="222222"/>
         </w:rPr>
         <w:br/>
-        <w:t>-Around line 64, I find it odd to say that $\</w:t>
-      </w:r>
-      <w:proofErr w:type="spellStart"/>
-      <w:r>
-        <w:rPr>
-          <w:rFonts w:ascii="Arial" w:hAnsi="Arial" w:cs="Arial"/>
-          <w:color w:val="222222"/>
-        </w:rPr>
-        <w:t>varphi</w:t>
-      </w:r>
-      <w:proofErr w:type="spellEnd"/>
-      <w:r>
-        <w:rPr>
-          <w:rFonts w:ascii="Arial" w:hAnsi="Arial" w:cs="Arial"/>
-          <w:color w:val="222222"/>
-        </w:rPr>
-        <w:t>$ takes the role of relatedness. I understand that this is probably meant to compare the structural form of this inequality to Hamilton’s rule, but too often it seems that people try to suggest that something should be interpreted in terms of relatedness when it is not appropriate to do so. I would remove this sentence to prevent misunderstanding.</w:t>
+        <w:t>-Around line 64, I find it odd to say that $\varphi$ takes the role of relatedness. I understand that this is probably meant to compare the structural form of this inequality to Hamilton’s rule, but too often it seems that people try to suggest that something should be interpreted in terms of relatedness when it is not appropriate to do so. I would remove this sentence to prevent misunderstanding.</w:t>
       </w:r>
     </w:p>
     <w:p>
@@ -630,23 +566,7 @@
           <w:color w:val="222222"/>
         </w:rPr>
         <w:lastRenderedPageBreak/>
-        <w:t xml:space="preserve">“partly because [cultural transmission] can diminish the effect of natural selection.” Later </w:t>
-      </w:r>
-      <w:proofErr w:type="gramStart"/>
-      <w:r>
-        <w:rPr>
-          <w:rFonts w:ascii="Arial" w:hAnsi="Arial" w:cs="Arial"/>
-          <w:color w:val="222222"/>
-        </w:rPr>
-        <w:t>on</w:t>
-      </w:r>
-      <w:proofErr w:type="gramEnd"/>
-      <w:r>
-        <w:rPr>
-          <w:rFonts w:ascii="Arial" w:hAnsi="Arial" w:cs="Arial"/>
-          <w:color w:val="222222"/>
-        </w:rPr>
-        <w:t xml:space="preserve"> in the paper, the meaning of this claim becomes clearer, but it really left me scratching my head as to what it could mean when stated so briefly at the end of the introduction. It would be helpful to have a slightly more detailed explanation of what to anticipate from this statement.</w:t>
+        <w:t>“partly because [cultural transmission] can diminish the effect of natural selection.” Later on in the paper, the meaning of this claim becomes clearer, but it really left me scratching my head as to what it could mean when stated so briefly at the end of the introduction. It would be helpful to have a slightly more detailed explanation of what to anticipate from this statement.</w:t>
       </w:r>
     </w:p>
     <w:p>
@@ -699,6 +619,54 @@
       </w:pPr>
       <w:r>
         <w:rPr>
+          <w:rFonts w:asciiTheme="majorBidi" w:hAnsiTheme="majorBidi" w:cstheme="majorBidi"/>
+          <w:color w:val="4472C4" w:themeColor="accent1"/>
+        </w:rPr>
+        <w:t>- To avoid</w:t>
+      </w:r>
+      <w:r>
+        <w:rPr>
+          <w:rFonts w:asciiTheme="majorBidi" w:hAnsiTheme="majorBidi" w:cstheme="majorBidi" w:hint="cs"/>
+          <w:color w:val="4472C4" w:themeColor="accent1"/>
+          <w:rtl/>
+        </w:rPr>
+        <w:t xml:space="preserve"> </w:t>
+      </w:r>
+      <w:r>
+        <w:rPr>
+          <w:rFonts w:asciiTheme="majorBidi" w:hAnsiTheme="majorBidi" w:cstheme="majorBidi"/>
+          <w:color w:val="4472C4" w:themeColor="accent1"/>
+          <w:lang w:val="en-US"/>
+        </w:rPr>
+        <w:t xml:space="preserve"> confusion, we changed $\tilde{p}$ to $\dot{p}$.</w:t>
+      </w:r>
+      <w:r>
+        <w:rPr>
+          <w:rFonts w:ascii="Arial" w:hAnsi="Arial" w:cs="Arial"/>
+          <w:color w:val="222222"/>
+        </w:rPr>
+        <w:br/>
+      </w:r>
+      <w:r>
+        <w:rPr>
+          <w:rFonts w:ascii="Arial" w:hAnsi="Arial" w:cs="Arial"/>
+          <w:color w:val="222222"/>
+        </w:rPr>
+        <w:br/>
+        <w:t>-Equation 8 needs to be described more clearly, especially if the paper is to be published in Proceedings B. A careful reading suggests that individuals interact in pairs and obtain payoffs (fitness) from these interactions. These payoffs are to be interpreted in a relative sense, with competition happening proportional to payoff (globally). There is then reproduction based on this competition, and the offspring inherits a trait based on horizontal transmission. Vertical transmission, which is described on the previous page, is then taken into account, which together with equation 8 gives a complete description of the dynamical system, equation 9. The latter (about vertical transmission) is briefly mentioned following equation 8, but I really think that the paper would benefit from several sentences—or even a paragraph—completely explaining all of the terms that appear in equation 8 and the underlying assumptions (e.g. infinite panmictic population versus sampling with stochasticity, etc.).</w:t>
+      </w:r>
+    </w:p>
+    <w:p>
+      <w:pPr>
+        <w:shd w:val="clear" w:color="auto" w:fill="FFFFFF"/>
+        <w:spacing w:after="100"/>
+        <w:rPr>
+          <w:rFonts w:ascii="Arial" w:hAnsi="Arial" w:cs="Arial"/>
+          <w:color w:val="FF0000"/>
+        </w:rPr>
+      </w:pPr>
+      <w:r>
+        <w:rPr>
           <w:rFonts w:ascii="Arial" w:hAnsi="Arial" w:cs="Arial"/>
           <w:color w:val="FF0000"/>
         </w:rPr>
@@ -709,52 +677,118 @@
           <w:rFonts w:ascii="Arial" w:hAnsi="Arial" w:cs="Arial"/>
           <w:color w:val="FF0000"/>
         </w:rPr>
-        <w:t xml:space="preserve">: </w:t>
-      </w:r>
-      <w:r>
-        <w:rPr>
-          <w:rFonts w:ascii="Arial" w:hAnsi="Arial" w:cs="Arial"/>
-          <w:color w:val="FF0000"/>
-        </w:rPr>
-        <w:t>DC, replace \tilde{p} with \dot{p}, also in appendix</w:t>
-      </w:r>
-      <w:r>
-        <w:rPr>
-          <w:rFonts w:ascii="Arial" w:hAnsi="Arial" w:cs="Arial"/>
-          <w:color w:val="FF0000"/>
-        </w:rPr>
-        <w:t>/figures</w:t>
-      </w:r>
-      <w:r>
-        <w:rPr>
-          <w:rFonts w:ascii="Arial" w:hAnsi="Arial" w:cs="Arial"/>
-          <w:color w:val="222222"/>
-        </w:rPr>
-        <w:br/>
-      </w:r>
-      <w:r>
-        <w:rPr>
-          <w:rFonts w:ascii="Arial" w:hAnsi="Arial" w:cs="Arial"/>
-          <w:color w:val="222222"/>
-        </w:rPr>
-        <w:br/>
-        <w:t>-Equation 8 needs to be described more clearly, especially if the paper is to be published in Proceedings B. A careful reading suggests that individuals interact in pairs and obtain payoffs (fitness) from these interactions. These payoffs are to be interpreted in a relative sense, with competition happening proportional to payoff (globally). There is then reproduction based on this competition, and the offspring inherits a trait based on horizontal transmission. Vertical transmission, which is described on the previous page, is then taken into account, which together with equation 8 gives a complete description of the dynamical system, equation 9. The latter (about vertical transmission) is briefly mentioned following equation 8, but I really think that the paper would benefit from several sentences—or even a paragraph—completely explaining all of the terms that appear in equation 8 and the underlying assumptions (</w:t>
-      </w:r>
-      <w:proofErr w:type="gramStart"/>
-      <w:r>
-        <w:rPr>
-          <w:rFonts w:ascii="Arial" w:hAnsi="Arial" w:cs="Arial"/>
-          <w:color w:val="222222"/>
-        </w:rPr>
-        <w:t>e.g.</w:t>
-      </w:r>
-      <w:proofErr w:type="gramEnd"/>
-      <w:r>
-        <w:rPr>
-          <w:rFonts w:ascii="Arial" w:hAnsi="Arial" w:cs="Arial"/>
-          <w:color w:val="222222"/>
-        </w:rPr>
-        <w:t xml:space="preserve"> infinite panmictic population versus sampling with stochasticity, etc.).</w:t>
+        <w:t>: YR</w:t>
+      </w:r>
+    </w:p>
+    <w:p>
+      <w:pPr>
+        <w:shd w:val="clear" w:color="auto" w:fill="FFFFFF"/>
+        <w:spacing w:after="100"/>
+        <w:rPr>
+          <w:rFonts w:ascii="Arial" w:hAnsi="Arial" w:cs="Arial"/>
+          <w:color w:val="222222"/>
+        </w:rPr>
+      </w:pPr>
+      <w:r>
+        <w:rPr>
+          <w:rFonts w:ascii="Arial" w:hAnsi="Arial" w:cs="Arial"/>
+          <w:color w:val="222222"/>
+        </w:rPr>
+        <w:t>Line 84 – “very large well-mixed population”</w:t>
+      </w:r>
+    </w:p>
+    <w:p>
+      <w:pPr>
+        <w:shd w:val="clear" w:color="auto" w:fill="FFFFFF"/>
+        <w:spacing w:after="100"/>
+        <w:rPr>
+          <w:rFonts w:ascii="Arial" w:hAnsi="Arial" w:cs="Arial"/>
+          <w:color w:val="222222"/>
+        </w:rPr>
+      </w:pPr>
+      <w:r>
+        <w:rPr>
+          <w:rFonts w:ascii="Arial" w:hAnsi="Arial" w:cs="Arial"/>
+          <w:color w:val="222222"/>
+        </w:rPr>
+        <w:t>Line 110, remove parentheses around “i.e. after selection”</w:t>
+      </w:r>
+    </w:p>
+    <w:p>
+      <w:pPr>
+        <w:shd w:val="clear" w:color="auto" w:fill="FFFFFF"/>
+        <w:spacing w:after="100"/>
+        <w:rPr>
+          <w:rFonts w:ascii="Arial" w:hAnsi="Arial" w:cs="Arial"/>
+          <w:color w:val="222222"/>
+        </w:rPr>
+      </w:pPr>
+      <w:r>
+        <w:rPr>
+          <w:rFonts w:ascii="Arial" w:hAnsi="Arial" w:cs="Arial"/>
+          <w:color w:val="222222"/>
+        </w:rPr>
+        <w:t>Explain eq 8</w:t>
+      </w:r>
+      <w:r>
+        <w:rPr>
+          <w:rFonts w:ascii="Arial" w:hAnsi="Arial" w:cs="Arial"/>
+          <w:color w:val="222222"/>
+        </w:rPr>
+        <w:br/>
+      </w:r>
+      <w:r>
+        <w:rPr>
+          <w:rFonts w:ascii="Arial" w:hAnsi="Arial" w:cs="Arial"/>
+          <w:color w:val="222222"/>
+        </w:rPr>
+        <w:br/>
+      </w:r>
+      <w:r>
+        <w:rPr>
+          <w:rFonts w:ascii="Arial" w:hAnsi="Arial" w:cs="Arial"/>
+          <w:color w:val="222222"/>
+        </w:rPr>
+        <w:t>-In “Result 1” (line 130), “a cooperation” should be “cooperation.”</w:t>
+      </w:r>
+    </w:p>
+    <w:p>
+      <w:pPr>
+        <w:shd w:val="clear" w:color="auto" w:fill="FFFFFF"/>
+        <w:spacing w:after="100"/>
+        <w:rPr>
+          <w:rFonts w:ascii="Arial" w:hAnsi="Arial" w:cs="Arial"/>
+          <w:color w:val="222222"/>
+        </w:rPr>
+      </w:pPr>
+      <w:r>
+        <w:rPr>
+          <w:rFonts w:asciiTheme="majorBidi" w:hAnsiTheme="majorBidi" w:cstheme="majorBidi"/>
+          <w:color w:val="4472C4" w:themeColor="accent1"/>
+        </w:rPr>
+        <w:t xml:space="preserve">- </w:t>
+      </w:r>
+      <w:r>
+        <w:rPr>
+          <w:rFonts w:asciiTheme="majorBidi" w:hAnsiTheme="majorBidi" w:cstheme="majorBidi"/>
+          <w:color w:val="4472C4" w:themeColor="accent1"/>
+        </w:rPr>
+        <w:t>Fixed</w:t>
+      </w:r>
+      <w:r>
+        <w:rPr>
+          <w:rFonts w:ascii="Arial" w:hAnsi="Arial" w:cs="Arial"/>
+          <w:color w:val="222222"/>
+        </w:rPr>
+        <w:br/>
+      </w:r>
+      <w:r>
+        <w:rPr>
+          <w:rFonts w:ascii="Arial" w:hAnsi="Arial" w:cs="Arial"/>
+          <w:color w:val="222222"/>
+        </w:rPr>
+        <w:br/>
+        <w:t xml:space="preserve">-Please discuss conditions 1-4 (lines 132-136) in more detail, as it relates to the mathematical properties of equilibria. </w:t>
       </w:r>
     </w:p>
     <w:p>
@@ -778,95 +812,147 @@
           <w:rFonts w:ascii="Arial" w:hAnsi="Arial" w:cs="Arial"/>
           <w:color w:val="FF0000"/>
         </w:rPr>
-        <w:t xml:space="preserve">: </w:t>
-      </w:r>
-      <w:r>
-        <w:rPr>
-          <w:rFonts w:ascii="Arial" w:hAnsi="Arial" w:cs="Arial"/>
-          <w:color w:val="FF0000"/>
-        </w:rPr>
-        <w:t>YR</w:t>
-      </w:r>
-    </w:p>
-    <w:p>
-      <w:pPr>
-        <w:shd w:val="clear" w:color="auto" w:fill="FFFFFF"/>
-        <w:spacing w:after="100"/>
-        <w:rPr>
-          <w:rFonts w:ascii="Arial" w:hAnsi="Arial" w:cs="Arial"/>
-          <w:color w:val="222222"/>
-        </w:rPr>
-      </w:pPr>
-      <w:r>
-        <w:rPr>
-          <w:rFonts w:ascii="Arial" w:hAnsi="Arial" w:cs="Arial"/>
-          <w:color w:val="222222"/>
-        </w:rPr>
-        <w:t>Line 84 – “very large well-mixed population”</w:t>
-      </w:r>
-    </w:p>
-    <w:p>
-      <w:pPr>
-        <w:shd w:val="clear" w:color="auto" w:fill="FFFFFF"/>
-        <w:spacing w:after="100"/>
-        <w:rPr>
-          <w:rFonts w:ascii="Arial" w:hAnsi="Arial" w:cs="Arial"/>
-          <w:color w:val="222222"/>
-        </w:rPr>
-      </w:pPr>
-      <w:proofErr w:type="gramStart"/>
-      <w:r>
-        <w:rPr>
-          <w:rFonts w:ascii="Arial" w:hAnsi="Arial" w:cs="Arial"/>
-          <w:color w:val="222222"/>
-        </w:rPr>
-        <w:t>Line 110,</w:t>
-      </w:r>
-      <w:proofErr w:type="gramEnd"/>
-      <w:r>
-        <w:rPr>
-          <w:rFonts w:ascii="Arial" w:hAnsi="Arial" w:cs="Arial"/>
-          <w:color w:val="222222"/>
-        </w:rPr>
-        <w:t xml:space="preserve"> remove parentheses around “i.e. after selection”</w:t>
-      </w:r>
-    </w:p>
-    <w:p>
-      <w:pPr>
-        <w:shd w:val="clear" w:color="auto" w:fill="FFFFFF"/>
-        <w:spacing w:after="100"/>
-        <w:rPr>
-          <w:rFonts w:ascii="Arial" w:hAnsi="Arial" w:cs="Arial"/>
-          <w:color w:val="222222"/>
-        </w:rPr>
-      </w:pPr>
-      <w:r>
-        <w:rPr>
-          <w:rFonts w:ascii="Arial" w:hAnsi="Arial" w:cs="Arial"/>
-          <w:color w:val="222222"/>
-        </w:rPr>
-        <w:t>Explain eq 8</w:t>
-      </w:r>
-      <w:r>
-        <w:rPr>
-          <w:rFonts w:ascii="Arial" w:hAnsi="Arial" w:cs="Arial"/>
-          <w:color w:val="222222"/>
-        </w:rPr>
-        <w:br/>
-      </w:r>
-      <w:r>
-        <w:rPr>
-          <w:rFonts w:ascii="Arial" w:hAnsi="Arial" w:cs="Arial"/>
-          <w:color w:val="222222"/>
-        </w:rPr>
-        <w:br/>
-      </w:r>
-      <w:r>
-        <w:rPr>
-          <w:rFonts w:ascii="Arial" w:hAnsi="Arial" w:cs="Arial"/>
-          <w:color w:val="222222"/>
-        </w:rPr>
-        <w:t>-In “Result 1” (line 130), “a cooperation” should be “cooperation.”</w:t>
+        <w:t>: YR</w:t>
+      </w:r>
+    </w:p>
+    <w:p>
+      <w:pPr>
+        <w:shd w:val="clear" w:color="auto" w:fill="FFFFFF"/>
+        <w:spacing w:after="100"/>
+        <w:rPr>
+          <w:rFonts w:ascii="Arial" w:hAnsi="Arial" w:cs="Arial"/>
+          <w:color w:val="222222"/>
+        </w:rPr>
+      </w:pPr>
+    </w:p>
+    <w:p>
+      <w:pPr>
+        <w:shd w:val="clear" w:color="auto" w:fill="FFFFFF"/>
+        <w:spacing w:after="100"/>
+        <w:rPr>
+          <w:rFonts w:ascii="Arial" w:hAnsi="Arial" w:cs="Arial"/>
+          <w:color w:val="222222"/>
+        </w:rPr>
+      </w:pPr>
+      <w:r>
+        <w:rPr>
+          <w:rFonts w:ascii="Arial" w:hAnsi="Arial" w:cs="Arial"/>
+          <w:color w:val="222222"/>
+        </w:rPr>
+        <w:t>(Might also be worthwhile to mention that “stable polymorphism” is sometimes called “coexistence” and “unstable polymorphism” is “bistable competition”).</w:t>
+      </w:r>
+      <w:r>
+        <w:rPr>
+          <w:rFonts w:ascii="Arial" w:hAnsi="Arial" w:cs="Arial"/>
+          <w:color w:val="222222"/>
+        </w:rPr>
+        <w:br/>
+      </w:r>
+      <w:r>
+        <w:rPr>
+          <w:rFonts w:ascii="Arial" w:hAnsi="Arial" w:cs="Arial"/>
+          <w:color w:val="FF0000"/>
+        </w:rPr>
+        <w:t>TODO</w:t>
+      </w:r>
+      <w:r>
+        <w:rPr>
+          <w:rFonts w:ascii="Arial" w:hAnsi="Arial" w:cs="Arial"/>
+          <w:color w:val="FF0000"/>
+        </w:rPr>
+        <w:t>: DC, add to line 137: “</w:t>
+      </w:r>
+      <w:r>
+        <w:rPr>
+          <w:rFonts w:ascii="Arial" w:hAnsi="Arial" w:cs="Arial"/>
+          <w:color w:val="222222"/>
+        </w:rPr>
+        <w:t>that “stable polymorphism” is sometimes called “coexistence” and “unstable polymorphism” is “bistable competition</w:t>
+      </w:r>
+      <w:r>
+        <w:rPr>
+          <w:rFonts w:ascii="Arial" w:hAnsi="Arial" w:cs="Arial"/>
+          <w:color w:val="222222"/>
+        </w:rPr>
+        <w:t>.”</w:t>
+      </w:r>
+    </w:p>
+    <w:p>
+      <w:pPr>
+        <w:shd w:val="clear" w:color="auto" w:fill="FFFFFF"/>
+        <w:spacing w:after="100"/>
+        <w:rPr>
+          <w:rFonts w:ascii="Arial" w:hAnsi="Arial" w:cs="Arial"/>
+          <w:color w:val="FF0000"/>
+        </w:rPr>
+      </w:pPr>
+      <w:r>
+        <w:rPr>
+          <w:rFonts w:ascii="Arial" w:hAnsi="Arial" w:cs="Arial"/>
+          <w:color w:val="222222"/>
+        </w:rPr>
+        <w:lastRenderedPageBreak/>
+        <w:br/>
+        <w:t>-On line 144, by “unites” you just mean that the two conditions predict the same selection pressures locally, right?</w:t>
+      </w:r>
+      <w:r>
+        <w:rPr>
+          <w:rFonts w:ascii="Arial" w:hAnsi="Arial" w:cs="Arial"/>
+          <w:color w:val="FF0000"/>
+        </w:rPr>
+        <w:t xml:space="preserve"> </w:t>
+      </w:r>
+    </w:p>
+    <w:p>
+      <w:pPr>
+        <w:shd w:val="clear" w:color="auto" w:fill="FFFFFF"/>
+        <w:spacing w:after="100"/>
+        <w:rPr>
+          <w:rFonts w:ascii="Arial" w:hAnsi="Arial" w:cs="Arial"/>
+          <w:color w:val="222222"/>
+        </w:rPr>
+      </w:pPr>
+      <w:r>
+        <w:rPr>
+          <w:rFonts w:ascii="Arial" w:hAnsi="Arial" w:cs="Arial"/>
+          <w:color w:val="FF0000"/>
+        </w:rPr>
+        <w:t>TODO: DC, change “unite” to “merge”. Add remark here that we mean that if we merge these conditions, we get eq 12.</w:t>
+      </w:r>
+    </w:p>
+    <w:p>
+      <w:pPr>
+        <w:shd w:val="clear" w:color="auto" w:fill="FFFFFF"/>
+        <w:spacing w:after="100"/>
+        <w:rPr>
+          <w:rFonts w:ascii="Arial" w:hAnsi="Arial" w:cs="Arial"/>
+          <w:color w:val="222222"/>
+        </w:rPr>
+      </w:pPr>
+      <w:r>
+        <w:rPr>
+          <w:rFonts w:ascii="Arial" w:hAnsi="Arial" w:cs="Arial"/>
+          <w:color w:val="222222"/>
+        </w:rPr>
+        <w:br/>
+        <w:t>-Line 160: “…this condition cannot be formulated in the form of Hamilton’s rule due to the bias in horizontal transmission…” This is an important point, as Hamilton’s rule applies to a rather special class of models. I wonder, though, what is the purpose of this statement here? I am not suggesting that the authors remove it, but rather that they explain why one might expect a version of Hamilton’s rule in this case.</w:t>
+      </w:r>
+    </w:p>
+    <w:p>
+      <w:pPr>
+        <w:shd w:val="clear" w:color="auto" w:fill="FFFFFF"/>
+        <w:spacing w:after="100"/>
+        <w:rPr>
+          <w:rFonts w:ascii="Arial" w:hAnsi="Arial" w:cs="Arial"/>
+          <w:color w:val="FF0000"/>
+        </w:rPr>
+      </w:pPr>
+      <w:r>
+        <w:rPr>
+          <w:rFonts w:ascii="Arial" w:hAnsi="Arial" w:cs="Arial"/>
+          <w:color w:val="FF0000"/>
+        </w:rPr>
+        <w:t xml:space="preserve">TODO :DC </w:t>
       </w:r>
     </w:p>
     <w:p>
@@ -890,551 +976,220 @@
           <w:rFonts w:asciiTheme="majorBidi" w:hAnsiTheme="majorBidi" w:cstheme="majorBidi"/>
           <w:color w:val="4472C4" w:themeColor="accent1"/>
         </w:rPr>
-        <w:t>Fixed</w:t>
-      </w:r>
-      <w:r>
-        <w:rPr>
-          <w:rFonts w:ascii="Arial" w:hAnsi="Arial" w:cs="Arial"/>
-          <w:color w:val="222222"/>
-        </w:rPr>
-        <w:br/>
-      </w:r>
-      <w:r>
-        <w:rPr>
-          <w:rFonts w:ascii="Arial" w:hAnsi="Arial" w:cs="Arial"/>
-          <w:color w:val="222222"/>
-        </w:rPr>
-        <w:br/>
-        <w:t xml:space="preserve">-Please discuss conditions 1-4 (lines 132-136) in more detail, as it relates to the mathematical properties of equilibria. </w:t>
-      </w:r>
-    </w:p>
-    <w:p>
-      <w:pPr>
-        <w:shd w:val="clear" w:color="auto" w:fill="FFFFFF"/>
-        <w:spacing w:after="100"/>
-        <w:rPr>
-          <w:rFonts w:ascii="Arial" w:hAnsi="Arial" w:cs="Arial"/>
-          <w:color w:val="FF0000"/>
-        </w:rPr>
-      </w:pPr>
-      <w:r>
-        <w:rPr>
-          <w:rFonts w:ascii="Arial" w:hAnsi="Arial" w:cs="Arial"/>
-          <w:color w:val="FF0000"/>
-        </w:rPr>
-        <w:t>TODO</w:t>
-      </w:r>
-      <w:r>
-        <w:rPr>
-          <w:rFonts w:ascii="Arial" w:hAnsi="Arial" w:cs="Arial"/>
-          <w:color w:val="FF0000"/>
-        </w:rPr>
-        <w:t>: YR</w:t>
-      </w:r>
-    </w:p>
-    <w:p>
-      <w:pPr>
-        <w:shd w:val="clear" w:color="auto" w:fill="FFFFFF"/>
-        <w:spacing w:after="100"/>
-        <w:rPr>
-          <w:rFonts w:ascii="Arial" w:hAnsi="Arial" w:cs="Arial"/>
-          <w:color w:val="222222"/>
-        </w:rPr>
-      </w:pPr>
-    </w:p>
-    <w:p>
-      <w:pPr>
-        <w:shd w:val="clear" w:color="auto" w:fill="FFFFFF"/>
-        <w:spacing w:after="100"/>
-        <w:rPr>
-          <w:rFonts w:ascii="Arial" w:hAnsi="Arial" w:cs="Arial"/>
-          <w:color w:val="222222"/>
-        </w:rPr>
-      </w:pPr>
-      <w:r>
-        <w:rPr>
-          <w:rFonts w:ascii="Arial" w:hAnsi="Arial" w:cs="Arial"/>
-          <w:color w:val="222222"/>
-        </w:rPr>
-        <w:t>(Might also be worthwhile to mention that “stable polymorphism” is sometimes called “coexistence” and “unstable polymorphism” is “bistable competition”).</w:t>
-      </w:r>
-      <w:r>
-        <w:rPr>
-          <w:rFonts w:ascii="Arial" w:hAnsi="Arial" w:cs="Arial"/>
-          <w:color w:val="222222"/>
-        </w:rPr>
-        <w:br/>
-      </w:r>
-      <w:r>
-        <w:rPr>
-          <w:rFonts w:ascii="Arial" w:hAnsi="Arial" w:cs="Arial"/>
-          <w:color w:val="FF0000"/>
-        </w:rPr>
-        <w:t>TODO</w:t>
-      </w:r>
-      <w:r>
-        <w:rPr>
-          <w:rFonts w:ascii="Arial" w:hAnsi="Arial" w:cs="Arial"/>
-          <w:color w:val="FF0000"/>
-        </w:rPr>
-        <w:t xml:space="preserve">: </w:t>
-      </w:r>
-      <w:r>
-        <w:rPr>
-          <w:rFonts w:ascii="Arial" w:hAnsi="Arial" w:cs="Arial"/>
-          <w:color w:val="FF0000"/>
-        </w:rPr>
-        <w:t>DC, add to line 137: “</w:t>
-      </w:r>
-      <w:r>
-        <w:rPr>
-          <w:rFonts w:ascii="Arial" w:hAnsi="Arial" w:cs="Arial"/>
-          <w:color w:val="222222"/>
-        </w:rPr>
-        <w:t>that “stable polymorphism” is sometimes called “coexistence” and “unstable polymorphism” is “bistable competition</w:t>
-      </w:r>
-      <w:r>
-        <w:rPr>
-          <w:rFonts w:ascii="Arial" w:hAnsi="Arial" w:cs="Arial"/>
-          <w:color w:val="222222"/>
-        </w:rPr>
-        <w:t>.”</w:t>
-      </w:r>
-    </w:p>
-    <w:p>
-      <w:pPr>
-        <w:shd w:val="clear" w:color="auto" w:fill="FFFFFF"/>
-        <w:spacing w:after="100"/>
-        <w:rPr>
-          <w:rFonts w:ascii="Arial" w:hAnsi="Arial" w:cs="Arial"/>
-          <w:color w:val="FF0000"/>
-        </w:rPr>
-      </w:pPr>
+        <w:t>To address the reviewer’s comment, we replaced in line 160 “In general” with “Importantly” and we changed “in the commonly used form of Hamilton’s rule” to reflect that Hamilton’s rule is commonly used in the literature and textbooks. This also corresponds to the manuscript’s introduction.</w:t>
+      </w:r>
+      <w:r>
+        <w:rPr>
+          <w:rFonts w:ascii="Arial" w:hAnsi="Arial" w:cs="Arial"/>
+          <w:color w:val="222222"/>
+        </w:rPr>
+        <w:br/>
+      </w:r>
+      <w:r>
+        <w:rPr>
+          <w:rFonts w:ascii="Arial" w:hAnsi="Arial" w:cs="Arial"/>
+          <w:color w:val="222222"/>
+        </w:rPr>
+        <w:br/>
+        <w:t>-Later on, around line 166, the authors state that the quantity $\alpha T/(1-T)$ “can be regarded as the effective relatedness” in Hamilton’s rule. I don’t like this interpretation, as it seems to try to shoehorn something cultural into a biological statement. Sure, there are elements of both in the model, and this particular case pertains to the case $T_A = T_B$, but I still see very little value in describing this as an “effective relatedness,” and I think it could create confusion where there ought to be none.</w:t>
+      </w:r>
+    </w:p>
+    <w:p>
+      <w:pPr>
+        <w:shd w:val="clear" w:color="auto" w:fill="FFFFFF"/>
+        <w:spacing w:after="100"/>
+        <w:rPr>
+          <w:rFonts w:ascii="Arial" w:hAnsi="Arial" w:cs="Arial"/>
+          <w:color w:val="FF0000"/>
+        </w:rPr>
+      </w:pPr>
+      <w:r>
+        <w:rPr>
+          <w:rFonts w:ascii="Arial" w:hAnsi="Arial" w:cs="Arial"/>
+          <w:color w:val="FF0000"/>
+        </w:rPr>
+        <w:t xml:space="preserve">TODO: </w:t>
+      </w:r>
+      <w:r>
+        <w:rPr>
+          <w:rFonts w:ascii="Arial" w:hAnsi="Arial" w:cs="Arial"/>
+          <w:color w:val="FF0000"/>
+        </w:rPr>
+        <w:t>DC</w:t>
+      </w:r>
+      <w:r>
+        <w:rPr>
+          <w:rFonts w:ascii="Arial" w:hAnsi="Arial" w:cs="Arial"/>
+          <w:color w:val="FF0000"/>
+        </w:rPr>
+        <w:t xml:space="preserve"> change “effective” to “cultural”</w:t>
+      </w:r>
+    </w:p>
+    <w:p>
+      <w:pPr>
+        <w:shd w:val="clear" w:color="auto" w:fill="FFFFFF"/>
+        <w:spacing w:after="100"/>
+        <w:rPr>
+          <w:rFonts w:asciiTheme="majorBidi" w:hAnsiTheme="majorBidi" w:cstheme="majorBidi"/>
+          <w:color w:val="4472C4" w:themeColor="accent1"/>
+        </w:rPr>
+      </w:pPr>
+      <w:r>
+        <w:rPr>
+          <w:rFonts w:asciiTheme="majorBidi" w:hAnsiTheme="majorBidi" w:cstheme="majorBidi"/>
+          <w:color w:val="4472C4" w:themeColor="accent1"/>
+        </w:rPr>
+        <w:t>- To avoid confusion, per the reviewer’s comment, we replaced “effective” with “cultural”: “PASTE NEW SENTENCE HERE”. We consider “cultural relatedness” to reflect the probability that two individuals have the same cultural trait, much like genetic relatedness is the probability that two individuals have the same genetic trait.</w:t>
+      </w:r>
+    </w:p>
+    <w:p>
+      <w:pPr>
+        <w:shd w:val="clear" w:color="auto" w:fill="FFFFFF"/>
+        <w:spacing w:after="100"/>
+        <w:rPr>
+          <w:rFonts w:ascii="Arial" w:hAnsi="Arial" w:cs="Arial"/>
+          <w:color w:val="222222"/>
+        </w:rPr>
+      </w:pPr>
+      <w:r>
+        <w:rPr>
+          <w:rFonts w:asciiTheme="majorBidi" w:hAnsiTheme="majorBidi" w:cstheme="majorBidi"/>
+          <w:color w:val="4472C4" w:themeColor="accent1"/>
+        </w:rPr>
+        <w:t xml:space="preserve"> </w:t>
+      </w:r>
+      <w:r>
+        <w:rPr>
+          <w:rFonts w:ascii="Arial" w:hAnsi="Arial" w:cs="Arial"/>
+          <w:color w:val="222222"/>
+        </w:rPr>
+        <w:br/>
+      </w:r>
+      <w:r>
+        <w:rPr>
+          <w:rFonts w:ascii="Arial" w:hAnsi="Arial" w:cs="Arial"/>
+          <w:color w:val="222222"/>
+        </w:rPr>
+        <w:t>-Line 192, please write “sign()” in words in the main text, e.g. “the sign of […] coincides with the sign of […].” It is fine to keep this notation in the appendix (as it is), though.</w:t>
+      </w:r>
+    </w:p>
+    <w:p>
+      <w:pPr>
+        <w:shd w:val="clear" w:color="auto" w:fill="FFFFFF"/>
+        <w:spacing w:after="100"/>
+        <w:rPr>
+          <w:rFonts w:ascii="Arial" w:hAnsi="Arial" w:cs="Arial"/>
+          <w:color w:val="222222"/>
+        </w:rPr>
+      </w:pPr>
+      <w:r>
+        <w:rPr>
+          <w:rFonts w:ascii="Arial" w:hAnsi="Arial" w:cs="Arial"/>
+          <w:color w:val="FF0000"/>
+        </w:rPr>
+        <w:t>TODO: DC – write reply here.</w:t>
+      </w:r>
+      <w:r>
+        <w:rPr>
+          <w:rFonts w:ascii="Arial" w:hAnsi="Arial" w:cs="Arial"/>
+          <w:color w:val="222222"/>
+        </w:rPr>
+        <w:br/>
+      </w:r>
+      <w:r>
+        <w:rPr>
+          <w:rFonts w:ascii="Arial" w:hAnsi="Arial" w:cs="Arial"/>
+          <w:color w:val="222222"/>
+        </w:rPr>
+        <w:br/>
+        <w:t>-Line 228: $\alpha$ must have been written as $alpha$ since the symbol is not rendered.</w:t>
+      </w:r>
+      <w:r>
+        <w:rPr>
+          <w:rFonts w:ascii="Arial" w:hAnsi="Arial" w:cs="Arial"/>
+          <w:color w:val="222222"/>
+        </w:rPr>
+        <w:t xml:space="preserve"> </w:t>
+      </w:r>
+    </w:p>
+    <w:p>
+      <w:pPr>
+        <w:shd w:val="clear" w:color="auto" w:fill="FFFFFF"/>
+        <w:spacing w:after="100"/>
+        <w:rPr>
+          <w:rFonts w:ascii="Arial" w:hAnsi="Arial" w:cs="Arial"/>
+          <w:color w:val="FF0000"/>
+        </w:rPr>
+      </w:pPr>
+      <w:r>
+        <w:rPr>
+          <w:rFonts w:ascii="Arial" w:hAnsi="Arial" w:cs="Arial"/>
+          <w:color w:val="FF0000"/>
+        </w:rPr>
+        <w:t xml:space="preserve">TODO </w:t>
+      </w:r>
+      <w:r>
+        <w:rPr>
+          <w:rFonts w:ascii="Arial" w:hAnsi="Arial" w:cs="Arial"/>
+          <w:color w:val="FF0000"/>
+        </w:rPr>
+        <w:t>DC</w:t>
+      </w:r>
+    </w:p>
+    <w:p>
+      <w:pPr>
+        <w:shd w:val="clear" w:color="auto" w:fill="FFFFFF"/>
+        <w:spacing w:after="100"/>
+        <w:rPr>
+          <w:rFonts w:ascii="Arial" w:hAnsi="Arial" w:cs="Arial"/>
+          <w:color w:val="222222"/>
+        </w:rPr>
+      </w:pPr>
+      <w:r>
+        <w:rPr>
+          <w:rFonts w:ascii="Arial" w:hAnsi="Arial" w:cs="Arial"/>
+          <w:color w:val="222222"/>
+        </w:rPr>
+        <w:br/>
+        <w:t>-Line 242: The paragraph ending here is quite interesting, and I wonder whether a bit more intuition for the detrimental effects of the evolution of \alpha can be provided here?</w:t>
+      </w:r>
+    </w:p>
+    <w:p>
+      <w:pPr>
+        <w:rPr>
+          <w:rFonts w:ascii="Arial" w:hAnsi="Arial" w:cs="Arial"/>
+          <w:color w:val="222222"/>
+        </w:rPr>
+      </w:pPr>
+      <w:r>
+        <w:rPr>
+          <w:rFonts w:ascii="Arial" w:hAnsi="Arial" w:cs="Arial"/>
+          <w:color w:val="FF0000"/>
+        </w:rPr>
+        <w:t>TODO YR</w:t>
+      </w:r>
+      <w:r>
+        <w:rPr>
+          <w:rFonts w:ascii="Arial" w:hAnsi="Arial" w:cs="Arial"/>
+          <w:color w:val="222222"/>
+        </w:rPr>
+        <w:br/>
+      </w:r>
+      <w:r>
+        <w:rPr>
+          <w:rFonts w:ascii="Arial" w:hAnsi="Arial" w:cs="Arial"/>
+          <w:color w:val="222222"/>
+        </w:rPr>
+        <w:br/>
+        <w:t xml:space="preserve">-In the section on population structure, the model setup had me a bit confused. Half of </w:t>
+      </w:r>
       <w:r>
         <w:rPr>
           <w:rFonts w:ascii="Arial" w:hAnsi="Arial" w:cs="Arial"/>
           <w:color w:val="222222"/>
         </w:rPr>
         <w:lastRenderedPageBreak/>
-        <w:br/>
-        <w:t>-On line 144, by “unites” you just mean that the two conditions predict the same selection pressures locally, right?</w:t>
-      </w:r>
-      <w:r>
-        <w:rPr>
-          <w:rFonts w:ascii="Arial" w:hAnsi="Arial" w:cs="Arial"/>
-          <w:color w:val="FF0000"/>
-        </w:rPr>
-        <w:t xml:space="preserve"> </w:t>
-      </w:r>
-    </w:p>
-    <w:p>
-      <w:pPr>
-        <w:shd w:val="clear" w:color="auto" w:fill="FFFFFF"/>
-        <w:spacing w:after="100"/>
-        <w:rPr>
-          <w:rFonts w:ascii="Arial" w:hAnsi="Arial" w:cs="Arial"/>
-          <w:color w:val="222222"/>
-        </w:rPr>
-      </w:pPr>
-      <w:r>
-        <w:rPr>
-          <w:rFonts w:ascii="Arial" w:hAnsi="Arial" w:cs="Arial"/>
-          <w:color w:val="FF0000"/>
-        </w:rPr>
-        <w:t>TODO: DC, change “unite” to “merge”. Add remark here that we mean that if we merge these conditions, we get eq 12.</w:t>
-      </w:r>
-    </w:p>
-    <w:p>
-      <w:pPr>
-        <w:shd w:val="clear" w:color="auto" w:fill="FFFFFF"/>
-        <w:spacing w:after="100"/>
-        <w:rPr>
-          <w:rFonts w:ascii="Arial" w:hAnsi="Arial" w:cs="Arial"/>
-          <w:color w:val="222222"/>
-        </w:rPr>
-      </w:pPr>
-      <w:r>
-        <w:rPr>
-          <w:rFonts w:ascii="Arial" w:hAnsi="Arial" w:cs="Arial"/>
-          <w:color w:val="222222"/>
-        </w:rPr>
-        <w:br/>
-        <w:t>-Line 160: “…this condition cannot be formulated in the form of Hamilton’s rule due to the bias in horizontal transmission…” This is an important point, as Hamilton’s rule applies to a rather special class of models. I wonder, though, what is the purpose of this statement here? I am not suggesting that the authors remove it, but rather that they explain why one might expect a version of Hamilton’s rule in this case.</w:t>
-      </w:r>
-    </w:p>
-    <w:p>
-      <w:pPr>
-        <w:shd w:val="clear" w:color="auto" w:fill="FFFFFF"/>
-        <w:spacing w:after="100"/>
-        <w:rPr>
-          <w:rFonts w:ascii="Arial" w:hAnsi="Arial" w:cs="Arial"/>
-          <w:color w:val="FF0000"/>
-        </w:rPr>
-      </w:pPr>
-      <w:proofErr w:type="gramStart"/>
-      <w:r>
-        <w:rPr>
-          <w:rFonts w:ascii="Arial" w:hAnsi="Arial" w:cs="Arial"/>
-          <w:color w:val="FF0000"/>
-        </w:rPr>
-        <w:t>TODO :DC</w:t>
-      </w:r>
-      <w:proofErr w:type="gramEnd"/>
-      <w:r>
-        <w:rPr>
-          <w:rFonts w:ascii="Arial" w:hAnsi="Arial" w:cs="Arial"/>
-          <w:color w:val="FF0000"/>
-        </w:rPr>
-        <w:t xml:space="preserve"> </w:t>
-      </w:r>
-    </w:p>
-    <w:p>
-      <w:pPr>
-        <w:shd w:val="clear" w:color="auto" w:fill="FFFFFF"/>
-        <w:spacing w:after="100"/>
-        <w:rPr>
-          <w:rFonts w:ascii="Arial" w:hAnsi="Arial" w:cs="Arial"/>
-          <w:color w:val="222222"/>
-        </w:rPr>
-      </w:pPr>
-      <w:r>
-        <w:rPr>
-          <w:rFonts w:asciiTheme="majorBidi" w:hAnsiTheme="majorBidi" w:cstheme="majorBidi"/>
-          <w:color w:val="4472C4" w:themeColor="accent1"/>
-        </w:rPr>
-        <w:t xml:space="preserve">- </w:t>
-      </w:r>
-      <w:r>
-        <w:rPr>
-          <w:rFonts w:asciiTheme="majorBidi" w:hAnsiTheme="majorBidi" w:cstheme="majorBidi"/>
-          <w:color w:val="4472C4" w:themeColor="accent1"/>
-        </w:rPr>
-        <w:t>To address the reviewer’s comment, we replaced in line 160 “In general” with “Importantly” and we changed “in the commonly used form of Hamilton’s rule” to reflect that Hamilton’s rule is commonly used in the literature and textbooks. This also corresponds to the manuscript’s introduction.</w:t>
-      </w:r>
-      <w:r>
-        <w:rPr>
-          <w:rFonts w:ascii="Arial" w:hAnsi="Arial" w:cs="Arial"/>
-          <w:color w:val="222222"/>
-        </w:rPr>
-        <w:br/>
-      </w:r>
-      <w:r>
-        <w:rPr>
-          <w:rFonts w:ascii="Arial" w:hAnsi="Arial" w:cs="Arial"/>
-          <w:color w:val="222222"/>
-        </w:rPr>
-        <w:br/>
-        <w:t>-Later on, around line 166, the authors state that the quantity $\alpha T/(1-</w:t>
-      </w:r>
-      <w:proofErr w:type="gramStart"/>
-      <w:r>
-        <w:rPr>
-          <w:rFonts w:ascii="Arial" w:hAnsi="Arial" w:cs="Arial"/>
-          <w:color w:val="222222"/>
-        </w:rPr>
-        <w:t>T)$</w:t>
-      </w:r>
-      <w:proofErr w:type="gramEnd"/>
-      <w:r>
-        <w:rPr>
-          <w:rFonts w:ascii="Arial" w:hAnsi="Arial" w:cs="Arial"/>
-          <w:color w:val="222222"/>
-        </w:rPr>
-        <w:t xml:space="preserve"> “can be regarded as the effective relatedness” in Hamilton’s rule. I don’t like this interpretation, as it seems to try to shoehorn something cultural into a biological statement. Sure, there are elements of both in the model, and this particular case pertains to the case $T_A = T_B$, but I still see very little value in describing this as an “effective relatedness,” and I think it could create confusion where there ought to be none.</w:t>
-      </w:r>
-    </w:p>
-    <w:p>
-      <w:pPr>
-        <w:shd w:val="clear" w:color="auto" w:fill="FFFFFF"/>
-        <w:spacing w:after="100"/>
-        <w:rPr>
-          <w:rFonts w:ascii="Arial" w:hAnsi="Arial" w:cs="Arial"/>
-          <w:color w:val="FF0000"/>
-        </w:rPr>
-      </w:pPr>
-      <w:r>
-        <w:rPr>
-          <w:rFonts w:ascii="Arial" w:hAnsi="Arial" w:cs="Arial"/>
-          <w:color w:val="FF0000"/>
-        </w:rPr>
-        <w:t xml:space="preserve">TODO: </w:t>
-      </w:r>
-      <w:r>
-        <w:rPr>
-          <w:rFonts w:ascii="Arial" w:hAnsi="Arial" w:cs="Arial"/>
-          <w:color w:val="FF0000"/>
-        </w:rPr>
-        <w:t>DC</w:t>
-      </w:r>
-      <w:r>
-        <w:rPr>
-          <w:rFonts w:ascii="Arial" w:hAnsi="Arial" w:cs="Arial"/>
-          <w:color w:val="FF0000"/>
-        </w:rPr>
-        <w:t xml:space="preserve"> change “effective” to “cultural”</w:t>
-      </w:r>
-    </w:p>
-    <w:p>
-      <w:pPr>
-        <w:shd w:val="clear" w:color="auto" w:fill="FFFFFF"/>
-        <w:spacing w:after="100"/>
-        <w:rPr>
-          <w:rFonts w:asciiTheme="majorBidi" w:hAnsiTheme="majorBidi" w:cstheme="majorBidi"/>
-          <w:color w:val="4472C4" w:themeColor="accent1"/>
-        </w:rPr>
-      </w:pPr>
-      <w:r>
-        <w:rPr>
-          <w:rFonts w:asciiTheme="majorBidi" w:hAnsiTheme="majorBidi" w:cstheme="majorBidi"/>
-          <w:color w:val="4472C4" w:themeColor="accent1"/>
-        </w:rPr>
-        <w:t>- To avoid confusion, per the reviewer’s comment, we replaced “effective” with “cultural”: “PASTE NEW SENTENCE HERE”. We consider “cultural relatedness” to reflect the probability that two individuals have the same cultural trait, much like genetic relatedness is the probability that two individuals have the same genetic trait.</w:t>
-      </w:r>
-    </w:p>
-    <w:p>
-      <w:pPr>
-        <w:shd w:val="clear" w:color="auto" w:fill="FFFFFF"/>
-        <w:spacing w:after="100"/>
-        <w:rPr>
-          <w:rFonts w:ascii="Arial" w:hAnsi="Arial" w:cs="Arial"/>
-          <w:color w:val="222222"/>
-        </w:rPr>
-      </w:pPr>
-      <w:r>
-        <w:rPr>
-          <w:rFonts w:asciiTheme="majorBidi" w:hAnsiTheme="majorBidi" w:cstheme="majorBidi"/>
-          <w:color w:val="4472C4" w:themeColor="accent1"/>
-        </w:rPr>
-        <w:t xml:space="preserve"> </w:t>
-      </w:r>
-      <w:r>
-        <w:rPr>
-          <w:rFonts w:ascii="Arial" w:hAnsi="Arial" w:cs="Arial"/>
-          <w:color w:val="222222"/>
-        </w:rPr>
-        <w:br/>
-      </w:r>
-      <w:r>
-        <w:rPr>
-          <w:rFonts w:ascii="Arial" w:hAnsi="Arial" w:cs="Arial"/>
-          <w:color w:val="222222"/>
-        </w:rPr>
-        <w:t>-Line 192, please write “</w:t>
-      </w:r>
-      <w:proofErr w:type="gramStart"/>
-      <w:r>
-        <w:rPr>
-          <w:rFonts w:ascii="Arial" w:hAnsi="Arial" w:cs="Arial"/>
-          <w:color w:val="222222"/>
-        </w:rPr>
-        <w:t>sign(</w:t>
-      </w:r>
-      <w:proofErr w:type="gramEnd"/>
-      <w:r>
-        <w:rPr>
-          <w:rFonts w:ascii="Arial" w:hAnsi="Arial" w:cs="Arial"/>
-          <w:color w:val="222222"/>
-        </w:rPr>
-        <w:t>)” in words in the main text, e.g. “the sign of […] coincides with the sign of […].” It is fine to keep this notation in the appendix (as it is), though.</w:t>
-      </w:r>
-    </w:p>
-    <w:p>
-      <w:pPr>
-        <w:shd w:val="clear" w:color="auto" w:fill="FFFFFF"/>
-        <w:spacing w:after="100"/>
-        <w:rPr>
-          <w:rFonts w:ascii="Arial" w:hAnsi="Arial" w:cs="Arial"/>
-          <w:color w:val="222222"/>
-        </w:rPr>
-      </w:pPr>
-      <w:r>
-        <w:rPr>
-          <w:rFonts w:ascii="Arial" w:hAnsi="Arial" w:cs="Arial"/>
-          <w:color w:val="FF0000"/>
-        </w:rPr>
-        <w:t>TODO: DC – write reply here.</w:t>
-      </w:r>
-      <w:r>
-        <w:rPr>
-          <w:rFonts w:ascii="Arial" w:hAnsi="Arial" w:cs="Arial"/>
-          <w:color w:val="222222"/>
-        </w:rPr>
-        <w:br/>
-      </w:r>
-      <w:r>
-        <w:rPr>
-          <w:rFonts w:ascii="Arial" w:hAnsi="Arial" w:cs="Arial"/>
-          <w:color w:val="222222"/>
-        </w:rPr>
-        <w:br/>
-        <w:t>-Line 228: $\alpha$ must have been written as $alpha$ since the symbol is not rendered.</w:t>
-      </w:r>
-      <w:r>
-        <w:rPr>
-          <w:rFonts w:ascii="Arial" w:hAnsi="Arial" w:cs="Arial"/>
-          <w:color w:val="222222"/>
-        </w:rPr>
-        <w:t xml:space="preserve"> </w:t>
-      </w:r>
-    </w:p>
-    <w:p>
-      <w:pPr>
-        <w:shd w:val="clear" w:color="auto" w:fill="FFFFFF"/>
-        <w:spacing w:after="100"/>
-        <w:rPr>
-          <w:rFonts w:ascii="Arial" w:hAnsi="Arial" w:cs="Arial"/>
-          <w:color w:val="FF0000"/>
-        </w:rPr>
-      </w:pPr>
-      <w:r>
-        <w:rPr>
-          <w:rFonts w:ascii="Arial" w:hAnsi="Arial" w:cs="Arial"/>
-          <w:color w:val="FF0000"/>
-        </w:rPr>
-        <w:t xml:space="preserve">TODO </w:t>
-      </w:r>
-      <w:r>
-        <w:rPr>
-          <w:rFonts w:ascii="Arial" w:hAnsi="Arial" w:cs="Arial"/>
-          <w:color w:val="FF0000"/>
-        </w:rPr>
-        <w:t>DC</w:t>
-      </w:r>
-    </w:p>
-    <w:p>
-      <w:pPr>
-        <w:shd w:val="clear" w:color="auto" w:fill="FFFFFF"/>
-        <w:spacing w:after="100"/>
-        <w:rPr>
-          <w:rFonts w:ascii="Arial" w:hAnsi="Arial" w:cs="Arial"/>
-          <w:color w:val="222222"/>
-        </w:rPr>
-      </w:pPr>
-      <w:r>
-        <w:rPr>
-          <w:rFonts w:ascii="Arial" w:hAnsi="Arial" w:cs="Arial"/>
-          <w:color w:val="222222"/>
-        </w:rPr>
-        <w:br/>
-        <w:t>-Line 242: The paragraph ending here is quite interesting, and I wonder whether a bit more intuition for the detrimental effects of the evolution of \alpha can be provided here?</w:t>
-      </w:r>
-    </w:p>
-    <w:p>
-      <w:pPr>
-        <w:rPr>
-          <w:rFonts w:ascii="Arial" w:hAnsi="Arial" w:cs="Arial"/>
-          <w:color w:val="222222"/>
-        </w:rPr>
-      </w:pPr>
-      <w:r>
-        <w:rPr>
-          <w:rFonts w:ascii="Arial" w:hAnsi="Arial" w:cs="Arial"/>
-          <w:color w:val="FF0000"/>
-        </w:rPr>
-        <w:t>TODO YR</w:t>
-      </w:r>
-      <w:r>
-        <w:rPr>
-          <w:rFonts w:ascii="Arial" w:hAnsi="Arial" w:cs="Arial"/>
-          <w:color w:val="222222"/>
-        </w:rPr>
-        <w:br/>
-      </w:r>
-      <w:r>
-        <w:rPr>
-          <w:rFonts w:ascii="Arial" w:hAnsi="Arial" w:cs="Arial"/>
-          <w:color w:val="222222"/>
-        </w:rPr>
-        <w:br/>
-        <w:t xml:space="preserve">-In the section on population structure, the model setup had me a bit confused. Half of </w:t>
-      </w:r>
-      <w:r>
-        <w:rPr>
-          <w:rFonts w:ascii="Arial" w:hAnsi="Arial" w:cs="Arial"/>
-          <w:color w:val="222222"/>
-        </w:rPr>
-        <w:lastRenderedPageBreak/>
-        <w:t>the population is chosen to initiate interactions, but are these really interactions or are they just actions? The game being considered is completely additive, which means a two-player interaction can be decomposed into two actions, one from each player. This confusion is compounded by the later expression for fitness as $w=1+b*</w:t>
-      </w:r>
-      <w:proofErr w:type="spellStart"/>
-      <w:r>
-        <w:rPr>
-          <w:rFonts w:ascii="Arial" w:hAnsi="Arial" w:cs="Arial"/>
-          <w:color w:val="222222"/>
-        </w:rPr>
-        <w:t>n_b</w:t>
-      </w:r>
-      <w:proofErr w:type="spellEnd"/>
-      <w:r>
-        <w:rPr>
-          <w:rFonts w:ascii="Arial" w:hAnsi="Arial" w:cs="Arial"/>
-          <w:color w:val="222222"/>
-        </w:rPr>
-        <w:t>-c*</w:t>
-      </w:r>
-      <w:proofErr w:type="spellStart"/>
-      <w:r>
-        <w:rPr>
-          <w:rFonts w:ascii="Arial" w:hAnsi="Arial" w:cs="Arial"/>
-          <w:color w:val="222222"/>
-        </w:rPr>
-        <w:t>n_c</w:t>
-      </w:r>
-      <w:proofErr w:type="spellEnd"/>
-      <w:r>
-        <w:rPr>
-          <w:rFonts w:ascii="Arial" w:hAnsi="Arial" w:cs="Arial"/>
-          <w:color w:val="222222"/>
-        </w:rPr>
-        <w:t>$, where both $</w:t>
-      </w:r>
-      <w:proofErr w:type="spellStart"/>
-      <w:r>
-        <w:rPr>
-          <w:rFonts w:ascii="Arial" w:hAnsi="Arial" w:cs="Arial"/>
-          <w:color w:val="222222"/>
-        </w:rPr>
-        <w:t>n_b</w:t>
-      </w:r>
-      <w:proofErr w:type="spellEnd"/>
-      <w:r>
-        <w:rPr>
-          <w:rFonts w:ascii="Arial" w:hAnsi="Arial" w:cs="Arial"/>
-          <w:color w:val="222222"/>
-        </w:rPr>
-        <w:t>$ and $</w:t>
-      </w:r>
-      <w:proofErr w:type="spellStart"/>
-      <w:r>
-        <w:rPr>
-          <w:rFonts w:ascii="Arial" w:hAnsi="Arial" w:cs="Arial"/>
-          <w:color w:val="222222"/>
-        </w:rPr>
-        <w:t>n_c</w:t>
-      </w:r>
-      <w:proofErr w:type="spellEnd"/>
-      <w:r>
-        <w:rPr>
-          <w:rFonts w:ascii="Arial" w:hAnsi="Arial" w:cs="Arial"/>
-          <w:color w:val="222222"/>
-        </w:rPr>
-        <w:t xml:space="preserve">$ are interaction counts. </w:t>
-      </w:r>
-      <w:proofErr w:type="gramStart"/>
-      <w:r>
-        <w:rPr>
-          <w:rFonts w:ascii="Arial" w:hAnsi="Arial" w:cs="Arial"/>
-          <w:color w:val="222222"/>
-        </w:rPr>
-        <w:t>So</w:t>
-      </w:r>
-      <w:proofErr w:type="gramEnd"/>
-      <w:r>
-        <w:rPr>
-          <w:rFonts w:ascii="Arial" w:hAnsi="Arial" w:cs="Arial"/>
-          <w:color w:val="222222"/>
-        </w:rPr>
-        <w:t xml:space="preserve"> if X and Y are neighbors and are both chosen to initiate an interaction, what happens if X chooses Y but Y chooses someone else? Does X still get a benefit from Y, or are these expressions directional (as they seem like they should be)?</w:t>
+        <w:t>the population is chosen to initiate interactions, but are these really interactions or are they just actions? The game being considered is completely additive, which means a two-player interaction can be decomposed into two actions, one from each player. This confusion is compounded by the later expression for fitness as $w=1+b*n_b-c*n_c$, where both $n_b$ and $n_c$ are interaction counts. So if X and Y are neighbors and are both chosen to initiate an interaction, what happens if X chooses Y but Y chooses someone else? Does X still get a benefit from Y, or are these expressions directional (as they seem like they should be)?</w:t>
       </w:r>
     </w:p>
     <w:p>
@@ -1760,23 +1515,7 @@
           <w:rFonts w:ascii="Arial" w:hAnsi="Arial" w:cs="Arial"/>
           <w:color w:val="222222"/>
         </w:rPr>
-        <w:t xml:space="preserve">Figure 1: “showing </w:t>
-      </w:r>
-      <w:proofErr w:type="gramStart"/>
-      <w:r>
-        <w:rPr>
-          <w:rFonts w:ascii="Arial" w:hAnsi="Arial" w:cs="Arial"/>
-          <w:color w:val="222222"/>
-        </w:rPr>
-        <w:t>The</w:t>
-      </w:r>
-      <w:proofErr w:type="gramEnd"/>
-      <w:r>
-        <w:rPr>
-          <w:rFonts w:ascii="Arial" w:hAnsi="Arial" w:cs="Arial"/>
-          <w:color w:val="222222"/>
-        </w:rPr>
-        <w:t xml:space="preserve"> fitness” should be “showing the fitness”. Also, I believe that “prisoners’ dilemma” should be “prisoner’s dilemma” because the dilemma applies to the individual</w:t>
+        <w:t>Figure 1: “showing The fitness” should be “showing the fitness”. Also, I believe that “prisoners’ dilemma” should be “prisoner’s dilemma” because the dilemma applies to the individual</w:t>
       </w:r>
       <w:r>
         <w:rPr>
@@ -2001,81 +1740,23 @@
           <w:color w:val="4472C4" w:themeColor="accent1"/>
           <w:lang w:val="en-US"/>
         </w:rPr>
-        <w:t xml:space="preserve">In our paper we consider cultural transmission rather than genetic transmission, and, therefore, there is no concept of diploids or sexual reproduction. To emphasize this, we changed in line 85 “an offspring inherits its phenotype from its parent via vertical transmission” to “… via cultural vertical transmission.” </w:t>
-      </w:r>
-      <w:r>
-        <w:rPr>
-          <w:rFonts w:asciiTheme="majorBidi" w:hAnsiTheme="majorBidi" w:cstheme="majorBidi"/>
+        <w:t xml:space="preserve">In our paper we consider cultural transmission rather than genetic transmission, and, therefore, there is no concept of diploids or sexual reproduction. To emphasize this, we changed in line 85 “an offspring inherits its phenotype from its parent via vertical transmission” to “… via cultural vertical transmission.” We assume vertical cultural transmission is uni-parental (stated in line 88). One could assume bi-parental transmission in later work, as in </w:t>
+      </w:r>
+      <w:r>
+        <w:rPr>
+          <w:rFonts w:ascii="Calibri" w:hAnsi="Calibri" w:cs="Calibri"/>
           <w:color w:val="4472C4" w:themeColor="accent1"/>
           <w:lang w:val="en-US"/>
         </w:rPr>
-        <w:t xml:space="preserve">We assume vertical cultural transmission is </w:t>
-      </w:r>
-      <w:proofErr w:type="spellStart"/>
+        <w:t>﻿</w:t>
+      </w:r>
       <w:r>
         <w:rPr>
           <w:rFonts w:asciiTheme="majorBidi" w:hAnsiTheme="majorBidi" w:cstheme="majorBidi"/>
           <w:color w:val="4472C4" w:themeColor="accent1"/>
           <w:lang w:val="en-US"/>
         </w:rPr>
-        <w:t>uni</w:t>
-      </w:r>
-      <w:proofErr w:type="spellEnd"/>
-      <w:r>
-        <w:rPr>
-          <w:rFonts w:asciiTheme="majorBidi" w:hAnsiTheme="majorBidi" w:cstheme="majorBidi"/>
-          <w:color w:val="4472C4" w:themeColor="accent1"/>
-          <w:lang w:val="en-US"/>
-        </w:rPr>
-        <w:t xml:space="preserve">-parental (stated in line 88). </w:t>
-      </w:r>
-      <w:r>
-        <w:rPr>
-          <w:rFonts w:asciiTheme="majorBidi" w:hAnsiTheme="majorBidi" w:cstheme="majorBidi"/>
-          <w:color w:val="4472C4" w:themeColor="accent1"/>
-          <w:lang w:val="en-US"/>
-        </w:rPr>
-        <w:t xml:space="preserve">One could assume bi-parental transmission in later work, as in </w:t>
-      </w:r>
-      <w:r>
-        <w:rPr>
-          <w:rFonts w:ascii="Calibri" w:hAnsi="Calibri" w:cs="Calibri"/>
-          <w:color w:val="4472C4" w:themeColor="accent1"/>
-          <w:lang w:val="en-US"/>
-        </w:rPr>
-        <w:t>﻿</w:t>
-      </w:r>
-      <w:r>
-        <w:rPr>
-          <w:rFonts w:asciiTheme="majorBidi" w:hAnsiTheme="majorBidi" w:cstheme="majorBidi"/>
-          <w:color w:val="4472C4" w:themeColor="accent1"/>
-          <w:lang w:val="en-US"/>
-        </w:rPr>
-        <w:t>Cavalli-Sforza &amp; Feldman</w:t>
-      </w:r>
-      <w:r>
-        <w:rPr>
-          <w:rFonts w:asciiTheme="majorBidi" w:hAnsiTheme="majorBidi" w:cstheme="majorBidi"/>
-          <w:color w:val="4472C4" w:themeColor="accent1"/>
-          <w:lang w:val="en-US"/>
-        </w:rPr>
-        <w:t>,</w:t>
-      </w:r>
-      <w:r>
-        <w:rPr>
-          <w:rFonts w:asciiTheme="majorBidi" w:hAnsiTheme="majorBidi" w:cstheme="majorBidi"/>
-          <w:color w:val="4472C4" w:themeColor="accent1"/>
-          <w:lang w:val="en-US"/>
-        </w:rPr>
-        <w:t xml:space="preserve"> 1981</w:t>
-      </w:r>
-      <w:r>
-        <w:rPr>
-          <w:rFonts w:asciiTheme="majorBidi" w:hAnsiTheme="majorBidi" w:cstheme="majorBidi"/>
-          <w:color w:val="4472C4" w:themeColor="accent1"/>
-          <w:lang w:val="en-US"/>
-        </w:rPr>
-        <w:t>.</w:t>
+        <w:t>Cavalli-Sforza &amp; Feldman, 1981.</w:t>
       </w:r>
     </w:p>
     <w:sectPr>
@@ -2089,7 +1770,7 @@
 </file>
 
 <file path=word/styles.xml><?xml version="1.0" encoding="utf-8"?>
-<w:styles xmlns:mc="http://schemas.openxmlformats.org/markup-compatibility/2006" xmlns:r="http://schemas.openxmlformats.org/officeDocument/2006/relationships" xmlns:w="http://schemas.openxmlformats.org/wordprocessingml/2006/main" xmlns:w14="http://schemas.microsoft.com/office/word/2010/wordml" xmlns:w15="http://schemas.microsoft.com/office/word/2012/wordml" xmlns:w16cex="http://schemas.microsoft.com/office/word/2018/wordml/cex" xmlns:w16cid="http://schemas.microsoft.com/office/word/2016/wordml/cid" xmlns:w16="http://schemas.microsoft.com/office/word/2018/wordml" xmlns:w16se="http://schemas.microsoft.com/office/word/2015/wordml/symex" mc:Ignorable="w14 w15 w16se w16cid w16 w16cex">
+<w:styles xmlns:mc="http://schemas.openxmlformats.org/markup-compatibility/2006" xmlns:r="http://schemas.openxmlformats.org/officeDocument/2006/relationships" xmlns:w="http://schemas.openxmlformats.org/wordprocessingml/2006/main" xmlns:w14="http://schemas.microsoft.com/office/word/2010/wordml" xmlns:w15="http://schemas.microsoft.com/office/word/2012/wordml" xmlns:w16cex="http://schemas.microsoft.com/office/word/2018/wordml/cex" xmlns:w16cid="http://schemas.microsoft.com/office/word/2016/wordml/cid" xmlns:w16="http://schemas.microsoft.com/office/word/2018/wordml" xmlns:w16sdtdh="http://schemas.microsoft.com/office/word/2020/wordml/sdtdatahash" xmlns:w16se="http://schemas.microsoft.com/office/word/2015/wordml/symex" mc:Ignorable="w14 w15 w16se w16cid w16 w16cex w16sdtdh">
   <w:docDefaults>
     <w:rPrDefault>
       <w:rPr>
@@ -2494,7 +2175,7 @@
       <w:rFonts w:ascii="Times New Roman" w:eastAsia="Times New Roman" w:hAnsi="Times New Roman" w:cs="Times New Roman"/>
       <w:sz w:val="24"/>
       <w:szCs w:val="24"/>
-      <w:lang w:val="en-IL"/>
+      <w:lang/>
     </w:rPr>
   </w:style>
   <w:style w:type="character" w:default="1" w:styleId="DefaultParagraphFont">

</xml_diff>

<commit_message>
Added comment about stable and unstable polymorphism
</commit_message>
<xml_diff>
--- a/Reply_to_editor.docx
+++ b/Reply_to_editor.docx
@@ -831,6 +831,7 @@
         <w:spacing w:after="100"/>
         <w:rPr>
           <w:rFonts w:ascii="Arial" w:hAnsi="Arial" w:cs="Arial"/>
+          <w:strike/>
           <w:color w:val="222222"/>
         </w:rPr>
       </w:pPr>
@@ -851,30 +852,45 @@
       <w:r>
         <w:rPr>
           <w:rFonts w:ascii="Arial" w:hAnsi="Arial" w:cs="Arial"/>
-          <w:color w:val="FF0000"/>
-        </w:rPr>
-        <w:t>TODO</w:t>
-      </w:r>
-      <w:r>
-        <w:rPr>
-          <w:rFonts w:ascii="Arial" w:hAnsi="Arial" w:cs="Arial"/>
-          <w:color w:val="FF0000"/>
-        </w:rPr>
-        <w:t>: DC, add to line 137: “</w:t>
-      </w:r>
-      <w:r>
-        <w:rPr>
-          <w:rFonts w:ascii="Arial" w:hAnsi="Arial" w:cs="Arial"/>
-          <w:color w:val="222222"/>
-        </w:rPr>
-        <w:t>that “stable polymorphism” is sometimes called “coexistence” and “unstable polymorphism” is “bistable competition</w:t>
-      </w:r>
-      <w:r>
-        <w:rPr>
-          <w:rFonts w:ascii="Arial" w:hAnsi="Arial" w:cs="Arial"/>
-          <w:color w:val="222222"/>
-        </w:rPr>
-        <w:t>.”</w:t>
+          <w:strike/>
+          <w:color w:val="FF0000"/>
+        </w:rPr>
+        <w:t>TODO: DC, add to line 137: “</w:t>
+      </w:r>
+      <w:r>
+        <w:rPr>
+          <w:rFonts w:ascii="Arial" w:hAnsi="Arial" w:cs="Arial"/>
+          <w:strike/>
+          <w:color w:val="222222"/>
+        </w:rPr>
+        <w:t>that “stable polymorphism” is sometimes called “coexistence” and “unstable polymorphism” is “bistable competition.”</w:t>
+      </w:r>
+    </w:p>
+    <w:p>
+      <w:pPr>
+        <w:shd w:val="clear" w:color="auto" w:fill="FFFFFF"/>
+        <w:spacing w:after="100"/>
+        <w:rPr>
+          <w:rFonts w:ascii="Arial" w:hAnsi="Arial" w:cs="Arial"/>
+          <w:strike/>
+          <w:color w:val="222222"/>
+          <w:lang w:val="en-US"/>
+        </w:rPr>
+      </w:pPr>
+      <w:r>
+        <w:rPr>
+          <w:rFonts w:asciiTheme="majorBidi" w:hAnsiTheme="majorBidi" w:cstheme="majorBidi"/>
+          <w:color w:val="4472C4" w:themeColor="accent1"/>
+        </w:rPr>
+        <w:t xml:space="preserve">- </w:t>
+      </w:r>
+      <w:r>
+        <w:rPr>
+          <w:rFonts w:asciiTheme="majorBidi" w:hAnsiTheme="majorBidi" w:cstheme="majorBidi"/>
+          <w:color w:val="4472C4" w:themeColor="accent1"/>
+          <w:lang w:val="en-US"/>
+        </w:rPr>
+        <w:t>We mentioned this around line 139.</w:t>
       </w:r>
     </w:p>
     <w:p>

</xml_diff>

<commit_message>
Fixes around line 61
</commit_message>
<xml_diff>
--- a/Reply_to_editor.docx
+++ b/Reply_to_editor.docx
@@ -387,6 +387,46 @@
       </w:pPr>
       <w:r>
         <w:rPr>
+          <w:rFonts w:asciiTheme="majorBidi" w:hAnsiTheme="majorBidi" w:cstheme="majorBidi"/>
+          <w:color w:val="4472C4" w:themeColor="accent1"/>
+        </w:rPr>
+        <w:t xml:space="preserve">- </w:t>
+      </w:r>
+      <w:r>
+        <w:rPr>
+          <w:rFonts w:asciiTheme="majorBidi" w:hAnsiTheme="majorBidi" w:cstheme="majorBidi"/>
+          <w:color w:val="4472C4" w:themeColor="accent1"/>
+          <w:lang w:val="en-US"/>
+        </w:rPr>
+        <w:t>Fixed</w:t>
+      </w:r>
+      <w:r>
+        <w:rPr>
+          <w:rFonts w:ascii="Arial" w:hAnsi="Arial" w:cs="Arial"/>
+          <w:color w:val="222222"/>
+        </w:rPr>
+        <w:br/>
+      </w:r>
+      <w:r>
+        <w:rPr>
+          <w:rFonts w:ascii="Arial" w:hAnsi="Arial" w:cs="Arial"/>
+          <w:color w:val="222222"/>
+        </w:rPr>
+        <w:br/>
+        <w:t>-The literature surrounding equations 1-4 is just a small portion of work related to conditions of this form. One obviously cannot cover everything, but studies of the effect of space on altruism often result in conditions of the form b &gt; {something} * c. These include approaches using both inclusive fitness (e.g. “Evolution of cooperation in a finite homogeneous graph” by Taylor, Day, and Wild) as well as direct analyses of the spatial structure (e.g. “Evolutionary dynamics on any population structure” by Allen et al.). The text would benefit from some further discussion of these kinds of results (of the authors choosing—the above are just some examples).</w:t>
+      </w:r>
+    </w:p>
+    <w:p>
+      <w:pPr>
+        <w:shd w:val="clear" w:color="auto" w:fill="FFFFFF"/>
+        <w:spacing w:after="100"/>
+        <w:rPr>
+          <w:rFonts w:ascii="Arial" w:hAnsi="Arial" w:cs="Arial"/>
+          <w:color w:val="222222"/>
+        </w:rPr>
+      </w:pPr>
+      <w:r>
+        <w:rPr>
           <w:rFonts w:ascii="Arial" w:hAnsi="Arial" w:cs="Arial"/>
           <w:color w:val="FF0000"/>
         </w:rPr>
@@ -397,45 +437,6 @@
           <w:rFonts w:ascii="Arial" w:hAnsi="Arial" w:cs="Arial"/>
           <w:color w:val="FF0000"/>
         </w:rPr>
-        <w:t>: DC, use natbib options</w:t>
-      </w:r>
-      <w:r>
-        <w:rPr>
-          <w:rFonts w:ascii="Arial" w:hAnsi="Arial" w:cs="Arial"/>
-          <w:color w:val="222222"/>
-        </w:rPr>
-        <w:br/>
-      </w:r>
-      <w:r>
-        <w:rPr>
-          <w:rFonts w:ascii="Arial" w:hAnsi="Arial" w:cs="Arial"/>
-          <w:color w:val="222222"/>
-        </w:rPr>
-        <w:br/>
-        <w:t>-The literature surrounding equations 1-4 is just a small portion of work related to conditions of this form. One obviously cannot cover everything, but studies of the effect of space on altruism often result in conditions of the form b &gt; {something} * c. These include approaches using both inclusive fitness (e.g. “Evolution of cooperation in a finite homogeneous graph” by Taylor, Day, and Wild) as well as direct analyses of the spatial structure (e.g. “Evolutionary dynamics on any population structure” by Allen et al.). The text would benefit from some further discussion of these kinds of results (of the authors choosing—the above are just some examples).</w:t>
-      </w:r>
-    </w:p>
-    <w:p>
-      <w:pPr>
-        <w:shd w:val="clear" w:color="auto" w:fill="FFFFFF"/>
-        <w:spacing w:after="100"/>
-        <w:rPr>
-          <w:rFonts w:ascii="Arial" w:hAnsi="Arial" w:cs="Arial"/>
-          <w:color w:val="222222"/>
-        </w:rPr>
-      </w:pPr>
-      <w:r>
-        <w:rPr>
-          <w:rFonts w:ascii="Arial" w:hAnsi="Arial" w:cs="Arial"/>
-          <w:color w:val="FF0000"/>
-        </w:rPr>
-        <w:t>TODO</w:t>
-      </w:r>
-      <w:r>
-        <w:rPr>
-          <w:rFonts w:ascii="Arial" w:hAnsi="Arial" w:cs="Arial"/>
-          <w:color w:val="FF0000"/>
-        </w:rPr>
         <w:t>: YR</w:t>
       </w:r>
       <w:r>
@@ -460,22 +461,17 @@
         <w:spacing w:after="100"/>
         <w:rPr>
           <w:rFonts w:ascii="Arial" w:hAnsi="Arial" w:cs="Arial"/>
-          <w:color w:val="FF0000"/>
-        </w:rPr>
-      </w:pPr>
-      <w:r>
-        <w:rPr>
-          <w:rFonts w:ascii="Arial" w:hAnsi="Arial" w:cs="Arial"/>
-          <w:color w:val="FF0000"/>
-        </w:rPr>
-        <w:t>TODO</w:t>
-      </w:r>
-      <w:r>
-        <w:rPr>
-          <w:rFonts w:ascii="Arial" w:hAnsi="Arial" w:cs="Arial"/>
-          <w:color w:val="FF0000"/>
-        </w:rPr>
-        <w:t>: DC</w:t>
+          <w:strike/>
+          <w:color w:val="FF0000"/>
+        </w:rPr>
+      </w:pPr>
+      <w:r>
+        <w:rPr>
+          <w:rFonts w:ascii="Arial" w:hAnsi="Arial" w:cs="Arial"/>
+          <w:strike/>
+          <w:color w:val="FF0000"/>
+        </w:rPr>
+        <w:t>TODO: DC</w:t>
       </w:r>
     </w:p>
     <w:p>
@@ -1531,7 +1527,23 @@
           <w:rFonts w:ascii="Arial" w:hAnsi="Arial" w:cs="Arial"/>
           <w:color w:val="222222"/>
         </w:rPr>
-        <w:t>Figure 1: “showing The fitness” should be “showing the fitness”. Also, I believe that “prisoners’ dilemma” should be “prisoner’s dilemma” because the dilemma applies to the individual</w:t>
+        <w:t xml:space="preserve">Figure 1: “showing </w:t>
+      </w:r>
+      <w:proofErr w:type="gramStart"/>
+      <w:r>
+        <w:rPr>
+          <w:rFonts w:ascii="Arial" w:hAnsi="Arial" w:cs="Arial"/>
+          <w:color w:val="222222"/>
+        </w:rPr>
+        <w:t>The</w:t>
+      </w:r>
+      <w:proofErr w:type="gramEnd"/>
+      <w:r>
+        <w:rPr>
+          <w:rFonts w:ascii="Arial" w:hAnsi="Arial" w:cs="Arial"/>
+          <w:color w:val="222222"/>
+        </w:rPr>
+        <w:t xml:space="preserve"> fitness” should be “showing the fitness”. Also, I believe that “prisoners’ dilemma” should be “prisoner’s dilemma” because the dilemma applies to the individual</w:t>
       </w:r>
       <w:r>
         <w:rPr>
@@ -1756,7 +1768,25 @@
           <w:color w:val="4472C4" w:themeColor="accent1"/>
           <w:lang w:val="en-US"/>
         </w:rPr>
-        <w:t xml:space="preserve">In our paper we consider cultural transmission rather than genetic transmission, and, therefore, there is no concept of diploids or sexual reproduction. To emphasize this, we changed in line 85 “an offspring inherits its phenotype from its parent via vertical transmission” to “… via cultural vertical transmission.” We assume vertical cultural transmission is uni-parental (stated in line 88). One could assume bi-parental transmission in later work, as in </w:t>
+        <w:t xml:space="preserve">In our paper we consider cultural transmission rather than genetic transmission, and, therefore, there is no concept of diploids or sexual reproduction. To emphasize this, we changed in line 85 “an offspring inherits its phenotype from its parent via vertical transmission” to “… via cultural vertical transmission.” We assume vertical cultural transmission is </w:t>
+      </w:r>
+      <w:proofErr w:type="spellStart"/>
+      <w:r>
+        <w:rPr>
+          <w:rFonts w:asciiTheme="majorBidi" w:hAnsiTheme="majorBidi" w:cstheme="majorBidi"/>
+          <w:color w:val="4472C4" w:themeColor="accent1"/>
+          <w:lang w:val="en-US"/>
+        </w:rPr>
+        <w:t>uni</w:t>
+      </w:r>
+      <w:proofErr w:type="spellEnd"/>
+      <w:r>
+        <w:rPr>
+          <w:rFonts w:asciiTheme="majorBidi" w:hAnsiTheme="majorBidi" w:cstheme="majorBidi"/>
+          <w:color w:val="4472C4" w:themeColor="accent1"/>
+          <w:lang w:val="en-US"/>
+        </w:rPr>
+        <w:t xml:space="preserve">-parental (stated in line 88). One could assume bi-parental transmission in later work, as in </w:t>
       </w:r>
       <w:r>
         <w:rPr>

</xml_diff>

<commit_message>
Fix model illustration figure
</commit_message>
<xml_diff>
--- a/Reply_to_editor.docx
+++ b/Reply_to_editor.docx
@@ -1,6 +1,6 @@
 
 <file path=word/document.xml><?xml version="1.0" encoding="utf-8"?>
-<w:document xmlns:wpc="http://schemas.microsoft.com/office/word/2010/wordprocessingCanvas" xmlns:cx="http://schemas.microsoft.com/office/drawing/2014/chartex" xmlns:cx1="http://schemas.microsoft.com/office/drawing/2015/9/8/chartex" xmlns:cx2="http://schemas.microsoft.com/office/drawing/2015/10/21/chartex" xmlns:cx3="http://schemas.microsoft.com/office/drawing/2016/5/9/chartex" xmlns:cx4="http://schemas.microsoft.com/office/drawing/2016/5/10/chartex" xmlns:cx5="http://schemas.microsoft.com/office/drawing/2016/5/11/chartex" xmlns:cx6="http://schemas.microsoft.com/office/drawing/2016/5/12/chartex" xmlns:cx7="http://schemas.microsoft.com/office/drawing/2016/5/13/chartex" xmlns:cx8="http://schemas.microsoft.com/office/drawing/2016/5/14/chartex" xmlns:mc="http://schemas.openxmlformats.org/markup-compatibility/2006" xmlns:aink="http://schemas.microsoft.com/office/drawing/2016/ink" xmlns:am3d="http://schemas.microsoft.com/office/drawing/2017/model3d" xmlns:o="urn:schemas-microsoft-com:office:office" xmlns:r="http://schemas.openxmlformats.org/officeDocument/2006/relationships" xmlns:m="http://schemas.openxmlformats.org/officeDocument/2006/math" xmlns:v="urn:schemas-microsoft-com:vml" xmlns:wp14="http://schemas.microsoft.com/office/word/2010/wordprocessingDrawing" xmlns:wp="http://schemas.openxmlformats.org/drawingml/2006/wordprocessingDrawing" xmlns:w10="urn:schemas-microsoft-com:office:word" xmlns:w="http://schemas.openxmlformats.org/wordprocessingml/2006/main" xmlns:w14="http://schemas.microsoft.com/office/word/2010/wordml" xmlns:w15="http://schemas.microsoft.com/office/word/2012/wordml" xmlns:w16cex="http://schemas.microsoft.com/office/word/2018/wordml/cex" xmlns:w16cid="http://schemas.microsoft.com/office/word/2016/wordml/cid" xmlns:w16="http://schemas.microsoft.com/office/word/2018/wordml" xmlns:w16se="http://schemas.microsoft.com/office/word/2015/wordml/symex" xmlns:wpg="http://schemas.microsoft.com/office/word/2010/wordprocessingGroup" xmlns:wpi="http://schemas.microsoft.com/office/word/2010/wordprocessingInk" xmlns:wne="http://schemas.microsoft.com/office/word/2006/wordml" xmlns:wps="http://schemas.microsoft.com/office/word/2010/wordprocessingShape" mc:Ignorable="w14 w15 w16se w16cid w16 w16cex wp14">
+<w:document xmlns:wpc="http://schemas.microsoft.com/office/word/2010/wordprocessingCanvas" xmlns:cx="http://schemas.microsoft.com/office/drawing/2014/chartex" xmlns:cx1="http://schemas.microsoft.com/office/drawing/2015/9/8/chartex" xmlns:cx2="http://schemas.microsoft.com/office/drawing/2015/10/21/chartex" xmlns:cx3="http://schemas.microsoft.com/office/drawing/2016/5/9/chartex" xmlns:cx4="http://schemas.microsoft.com/office/drawing/2016/5/10/chartex" xmlns:cx5="http://schemas.microsoft.com/office/drawing/2016/5/11/chartex" xmlns:cx6="http://schemas.microsoft.com/office/drawing/2016/5/12/chartex" xmlns:cx7="http://schemas.microsoft.com/office/drawing/2016/5/13/chartex" xmlns:cx8="http://schemas.microsoft.com/office/drawing/2016/5/14/chartex" xmlns:mc="http://schemas.openxmlformats.org/markup-compatibility/2006" xmlns:aink="http://schemas.microsoft.com/office/drawing/2016/ink" xmlns:am3d="http://schemas.microsoft.com/office/drawing/2017/model3d" xmlns:o="urn:schemas-microsoft-com:office:office" xmlns:r="http://schemas.openxmlformats.org/officeDocument/2006/relationships" xmlns:m="http://schemas.openxmlformats.org/officeDocument/2006/math" xmlns:v="urn:schemas-microsoft-com:vml" xmlns:wp14="http://schemas.microsoft.com/office/word/2010/wordprocessingDrawing" xmlns:wp="http://schemas.openxmlformats.org/drawingml/2006/wordprocessingDrawing" xmlns:w10="urn:schemas-microsoft-com:office:word" xmlns:w="http://schemas.openxmlformats.org/wordprocessingml/2006/main" xmlns:w14="http://schemas.microsoft.com/office/word/2010/wordml" xmlns:w15="http://schemas.microsoft.com/office/word/2012/wordml" xmlns:w16cex="http://schemas.microsoft.com/office/word/2018/wordml/cex" xmlns:w16cid="http://schemas.microsoft.com/office/word/2016/wordml/cid" xmlns:w16="http://schemas.microsoft.com/office/word/2018/wordml" xmlns:w16sdtdh="http://schemas.microsoft.com/office/word/2020/wordml/sdtdatahash" xmlns:w16se="http://schemas.microsoft.com/office/word/2015/wordml/symex" xmlns:wpg="http://schemas.microsoft.com/office/word/2010/wordprocessingGroup" xmlns:wpi="http://schemas.microsoft.com/office/word/2010/wordprocessingInk" xmlns:wne="http://schemas.microsoft.com/office/word/2006/wordml" xmlns:wps="http://schemas.microsoft.com/office/word/2010/wordprocessingShape" mc:Ignorable="w14 w15 w16se w16cid w16 w16cex w16sdtdh wp14">
   <w:body>
     <w:p>
       <w:pPr>
@@ -16,34 +16,32 @@
           <w:sz w:val="22"/>
           <w:szCs w:val="22"/>
         </w:rPr>
-        <w:t xml:space="preserve">Dear </w:t>
-      </w:r>
-      <w:proofErr w:type="spellStart"/>
-      <w:r>
+        <w:t>Dear Editor,</w:t>
+      </w:r>
+    </w:p>
+    <w:p>
+      <w:pPr>
         <w:rPr>
           <w:rFonts w:ascii="Helvetica" w:hAnsi="Helvetica" w:cs="Gill Sans"/>
           <w:sz w:val="22"/>
           <w:szCs w:val="22"/>
         </w:rPr>
-        <w:t>Editor,</w:t>
-      </w:r>
-    </w:p>
-    <w:p>
-      <w:pPr>
+      </w:pPr>
+      <w:r>
         <w:rPr>
           <w:rFonts w:ascii="Helvetica" w:hAnsi="Helvetica" w:cs="Gill Sans"/>
           <w:sz w:val="22"/>
           <w:szCs w:val="22"/>
         </w:rPr>
-      </w:pPr>
-      <w:proofErr w:type="spellEnd"/>
+        <w:t xml:space="preserve">Below are the </w:t>
+      </w:r>
       <w:r>
         <w:rPr>
           <w:rFonts w:ascii="Helvetica" w:hAnsi="Helvetica" w:cs="Gill Sans"/>
           <w:sz w:val="22"/>
           <w:szCs w:val="22"/>
         </w:rPr>
-        <w:t xml:space="preserve">Below are the </w:t>
+        <w:t xml:space="preserve">editors’ </w:t>
       </w:r>
       <w:r>
         <w:rPr>
@@ -51,14 +49,6 @@
           <w:sz w:val="22"/>
           <w:szCs w:val="22"/>
         </w:rPr>
-        <w:t xml:space="preserve">editors’ </w:t>
-      </w:r>
-      <w:r>
-        <w:rPr>
-          <w:rFonts w:ascii="Helvetica" w:hAnsi="Helvetica" w:cs="Gill Sans"/>
-          <w:sz w:val="22"/>
-          <w:szCs w:val="22"/>
-        </w:rPr>
         <w:t>reviewer</w:t>
       </w:r>
       <w:r>
@@ -91,7 +81,7 @@
           <w:sz w:val="22"/>
           <w:szCs w:val="22"/>
         </w:rPr>
-        <w:t xml:space="preserve">in black </w:t>
+        <w:t>in black and our</w:t>
       </w:r>
       <w:r>
         <w:rPr>
@@ -99,7 +89,7 @@
           <w:sz w:val="22"/>
           <w:szCs w:val="22"/>
         </w:rPr>
-        <w:t>and our</w:t>
+        <w:t xml:space="preserve"> answers</w:t>
       </w:r>
       <w:r>
         <w:rPr>
@@ -107,14 +97,6 @@
           <w:sz w:val="22"/>
           <w:szCs w:val="22"/>
         </w:rPr>
-        <w:t xml:space="preserve"> answers</w:t>
-      </w:r>
-      <w:r>
-        <w:rPr>
-          <w:rFonts w:ascii="Helvetica" w:eastAsia="Helvetica" w:hAnsi="Helvetica" w:cs="Helvetica"/>
-          <w:sz w:val="22"/>
-          <w:szCs w:val="22"/>
-        </w:rPr>
         <w:t xml:space="preserve"> in blue.</w:t>
       </w:r>
     </w:p>
@@ -264,12 +246,14 @@
         <w:spacing w:after="100"/>
         <w:rPr>
           <w:rFonts w:ascii="Arial" w:hAnsi="Arial" w:cs="Arial"/>
+          <w:strike/>
           <w:color w:val="FF0000"/>
         </w:rPr>
       </w:pPr>
       <w:r>
         <w:rPr>
           <w:rFonts w:ascii="Arial" w:hAnsi="Arial" w:cs="Arial"/>
+          <w:strike/>
           <w:color w:val="FF0000"/>
         </w:rPr>
         <w:t>TODO: DC, change order panels d-&gt;c-&gt;b and then a. fix pixelized people in c.</w:t>
@@ -281,6 +265,31 @@
         <w:spacing w:after="100"/>
         <w:rPr>
           <w:rFonts w:ascii="Arial" w:hAnsi="Arial" w:cs="Arial"/>
+          <w:strike/>
+          <w:color w:val="FF0000"/>
+        </w:rPr>
+      </w:pPr>
+      <w:r>
+        <w:rPr>
+          <w:rFonts w:asciiTheme="majorBidi" w:hAnsiTheme="majorBidi" w:cstheme="majorBidi"/>
+          <w:color w:val="4472C4" w:themeColor="accent1"/>
+        </w:rPr>
+        <w:t xml:space="preserve">- </w:t>
+      </w:r>
+      <w:r>
+        <w:rPr>
+          <w:rFonts w:asciiTheme="majorBidi" w:hAnsiTheme="majorBidi" w:cstheme="majorBidi"/>
+          <w:color w:val="4472C4" w:themeColor="accent1"/>
+        </w:rPr>
+        <w:t>The order of the figure was change to better explain the events life cycle.</w:t>
+      </w:r>
+    </w:p>
+    <w:p>
+      <w:pPr>
+        <w:shd w:val="clear" w:color="auto" w:fill="FFFFFF"/>
+        <w:spacing w:after="100"/>
+        <w:rPr>
+          <w:rFonts w:ascii="Arial" w:hAnsi="Arial" w:cs="Arial"/>
           <w:color w:val="222222"/>
         </w:rPr>
       </w:pPr>
@@ -389,6 +398,7 @@
           <w:rFonts w:ascii="Arial" w:hAnsi="Arial" w:cs="Arial"/>
           <w:color w:val="222222"/>
         </w:rPr>
+        <w:lastRenderedPageBreak/>
         <w:br w:type="page"/>
       </w:r>
     </w:p>
@@ -560,23 +570,7 @@
           <w:color w:val="222222"/>
         </w:rPr>
         <w:br/>
-        <w:t>-The literature surrounding equations 1-4 is just a small portion of work related to conditions of this form. One obviously cannot cover everything, but studies of the effect of space on altruism often result in conditions of the form b &gt; {something} * c. These include approaches using both inclusive fitness (</w:t>
-      </w:r>
-      <w:proofErr w:type="gramStart"/>
-      <w:r>
-        <w:rPr>
-          <w:rFonts w:ascii="Arial" w:hAnsi="Arial" w:cs="Arial"/>
-          <w:color w:val="222222"/>
-        </w:rPr>
-        <w:t>e.g.</w:t>
-      </w:r>
-      <w:proofErr w:type="gramEnd"/>
-      <w:r>
-        <w:rPr>
-          <w:rFonts w:ascii="Arial" w:hAnsi="Arial" w:cs="Arial"/>
-          <w:color w:val="222222"/>
-        </w:rPr>
-        <w:t xml:space="preserve"> “Evolution of cooperation in a finite homogeneous graph” by Taylor, Day, and Wild) as well as direct analyses of the spatial structure (e.g. “Evolutionary dynamics on any population structure” by Allen et al.). The text would benefit from some further discussion of these kinds of results (of the authors choosing—the above are just some examples).</w:t>
+        <w:t>-The literature surrounding equations 1-4 is just a small portion of work related to conditions of this form. One obviously cannot cover everything, but studies of the effect of space on altruism often result in conditions of the form b &gt; {something} * c. These include approaches using both inclusive fitness (e.g. “Evolution of cooperation in a finite homogeneous graph” by Taylor, Day, and Wild) as well as direct analyses of the spatial structure (e.g. “Evolutionary dynamics on any population structure” by Allen et al.). The text would benefit from some further discussion of these kinds of results (of the authors choosing—the above are just some examples).</w:t>
       </w:r>
     </w:p>
     <w:p>
@@ -665,7 +659,6 @@
         </w:rPr>
         <w:t xml:space="preserve"> and </w:t>
       </w:r>
-      <w:proofErr w:type="spellStart"/>
       <w:r>
         <w:rPr>
           <w:rFonts w:asciiTheme="majorBidi" w:hAnsiTheme="majorBidi" w:cstheme="majorBidi"/>
@@ -678,15 +671,7 @@
           <w:rFonts w:asciiTheme="majorBidi" w:hAnsiTheme="majorBidi" w:cstheme="majorBidi"/>
           <w:color w:val="4472C4" w:themeColor="accent1"/>
         </w:rPr>
-        <w:t>eq</w:t>
-      </w:r>
-      <w:proofErr w:type="spellEnd"/>
-      <w:r>
-        <w:rPr>
-          <w:rFonts w:asciiTheme="majorBidi" w:hAnsiTheme="majorBidi" w:cstheme="majorBidi"/>
-          <w:color w:val="4472C4" w:themeColor="accent1"/>
-        </w:rPr>
-        <w:t>. 4</w:t>
+        <w:t>eq. 4</w:t>
       </w:r>
       <w:r>
         <w:rPr>
@@ -924,14 +909,7 @@
           <w:rFonts w:asciiTheme="majorBidi" w:hAnsiTheme="majorBidi" w:cstheme="majorBidi"/>
           <w:color w:val="4472C4" w:themeColor="accent1"/>
         </w:rPr>
-        <w:t>): “</w:t>
-      </w:r>
-      <w:r>
-        <w:rPr>
-          <w:rFonts w:asciiTheme="majorBidi" w:hAnsiTheme="majorBidi" w:cstheme="majorBidi"/>
-          <w:color w:val="4472C4" w:themeColor="accent1"/>
-        </w:rPr>
-        <w:t xml:space="preserve">it diminishes the effect of selection </w:t>
+        <w:t xml:space="preserve">): “it diminishes the effect of selection </w:t>
       </w:r>
       <w:r>
         <w:rPr>
@@ -939,15 +917,7 @@
           <w:color w:val="4472C4" w:themeColor="accent1"/>
           <w:u w:val="single"/>
         </w:rPr>
-        <w:t>(due to non-vertical transmission from non-reproducing individuals</w:t>
-      </w:r>
-      <w:r>
-        <w:rPr>
-          <w:rFonts w:asciiTheme="majorBidi" w:hAnsiTheme="majorBidi" w:cstheme="majorBidi"/>
-          <w:color w:val="4472C4" w:themeColor="accent1"/>
-          <w:u w:val="single"/>
-        </w:rPr>
-        <w:t>)</w:t>
+        <w:t>(due to non-vertical transmission from non-reproducing individuals)</w:t>
       </w:r>
       <w:r>
         <w:rPr>
@@ -1065,47 +1035,24 @@
           <w:color w:val="222222"/>
         </w:rPr>
         <w:br/>
-        <w:t>-Equation 8 needs to be described more clearly, especially if the paper is to be published in Proceedings B. A careful reading suggests that individuals interact in pairs and obtain payoffs (fitness) from these interactions. These payoffs are to be interpreted in a relative sense, with competition happening proportional to payoff (globally). There is then reproduction based on this competition, and the offspring inherits a trait based on horizontal transmission. Vertical transmission, which is described on the previous page, is then taken into account, which together with equation 8 gives a complete description of the dynamical system, equation 9. The latter (about vertical transmission) is briefly mentioned following equation 8, but I really think that the paper would benefit from several sentences—or even a paragraph—completely explaining all of the terms that appear in equation 8 and the underlying assumptions (</w:t>
-      </w:r>
-      <w:proofErr w:type="gramStart"/>
-      <w:r>
-        <w:rPr>
-          <w:rFonts w:ascii="Arial" w:hAnsi="Arial" w:cs="Arial"/>
-          <w:color w:val="222222"/>
-        </w:rPr>
-        <w:t>e.g.</w:t>
-      </w:r>
-      <w:proofErr w:type="gramEnd"/>
-      <w:r>
-        <w:rPr>
-          <w:rFonts w:ascii="Arial" w:hAnsi="Arial" w:cs="Arial"/>
-          <w:color w:val="222222"/>
-        </w:rPr>
-        <w:t xml:space="preserve"> infinite panmictic population versus sampling with stochasticity, etc.).</w:t>
-      </w:r>
-    </w:p>
-    <w:p>
-      <w:pPr>
-        <w:shd w:val="clear" w:color="auto" w:fill="FFFFFF"/>
-        <w:spacing w:after="100"/>
-        <w:rPr>
-          <w:rFonts w:asciiTheme="majorBidi" w:hAnsiTheme="majorBidi" w:cstheme="majorBidi"/>
-          <w:color w:val="4472C4" w:themeColor="accent1"/>
-        </w:rPr>
-      </w:pPr>
-      <w:r>
-        <w:rPr>
-          <w:rFonts w:asciiTheme="majorBidi" w:hAnsiTheme="majorBidi" w:cstheme="majorBidi"/>
-          <w:color w:val="4472C4" w:themeColor="accent1"/>
-        </w:rPr>
-        <w:t xml:space="preserve">- </w:t>
-      </w:r>
-      <w:r>
-        <w:rPr>
-          <w:rFonts w:asciiTheme="majorBidi" w:hAnsiTheme="majorBidi" w:cstheme="majorBidi"/>
-          <w:color w:val="4472C4" w:themeColor="accent1"/>
-        </w:rPr>
-        <w:t>We expanded the text preceding eq. 8</w:t>
+        <w:t>-Equation 8 needs to be described more clearly, especially if the paper is to be published in Proceedings B. A careful reading suggests that individuals interact in pairs and obtain payoffs (fitness) from these interactions. These payoffs are to be interpreted in a relative sense, with competition happening proportional to payoff (globally). There is then reproduction based on this competition, and the offspring inherits a trait based on horizontal transmission. Vertical transmission, which is described on the previous page, is then taken into account, which together with equation 8 gives a complete description of the dynamical system, equation 9. The latter (about vertical transmission) is briefly mentioned following equation 8, but I really think that the paper would benefit from several sentences—or even a paragraph—completely explaining all of the terms that appear in equation 8 and the underlying assumptions (e.g. infinite panmictic population versus sampling with stochasticity, etc.).</w:t>
+      </w:r>
+    </w:p>
+    <w:p>
+      <w:pPr>
+        <w:shd w:val="clear" w:color="auto" w:fill="FFFFFF"/>
+        <w:spacing w:after="100"/>
+        <w:rPr>
+          <w:rFonts w:asciiTheme="majorBidi" w:hAnsiTheme="majorBidi" w:cstheme="majorBidi"/>
+          <w:color w:val="4472C4" w:themeColor="accent1"/>
+        </w:rPr>
+      </w:pPr>
+      <w:r>
+        <w:rPr>
+          <w:rFonts w:asciiTheme="majorBidi" w:hAnsiTheme="majorBidi" w:cstheme="majorBidi"/>
+          <w:color w:val="4472C4" w:themeColor="accent1"/>
+        </w:rPr>
+        <w:t>- We expanded the text preceding eq. 8</w:t>
       </w:r>
       <w:r>
         <w:rPr>
@@ -1206,21 +1153,7 @@
           <w:rFonts w:asciiTheme="majorBidi" w:hAnsiTheme="majorBidi" w:cstheme="majorBidi"/>
           <w:color w:val="4472C4" w:themeColor="accent1"/>
         </w:rPr>
-        <w:t xml:space="preserve"> on the phenotypes of the two interaction partners. </w:t>
-      </w:r>
-      <w:r>
-        <w:rPr>
-          <w:rFonts w:asciiTheme="majorBidi" w:hAnsiTheme="majorBidi" w:cstheme="majorBidi"/>
-          <w:color w:val="4472C4" w:themeColor="accent1"/>
-        </w:rPr>
-        <w:t>Therefore,</w:t>
-      </w:r>
-      <w:r>
-        <w:rPr>
-          <w:rFonts w:asciiTheme="majorBidi" w:hAnsiTheme="majorBidi" w:cstheme="majorBidi"/>
-          <w:color w:val="4472C4" w:themeColor="accent1"/>
-        </w:rPr>
-        <w:t xml:space="preserve"> the frequency of phenotype A among parents is</w:t>
+        <w:t xml:space="preserve"> on the phenotypes of the two interaction partners. Therefore, the frequency of phenotype A among parents is</w:t>
       </w:r>
       <w:r>
         <w:rPr>
@@ -1611,7 +1544,6 @@
         </w:rPr>
         <w:t xml:space="preserve"> we meant that if we merge the conditions for fixation of cooperation and coexistence (stable polymorphism) we get </w:t>
       </w:r>
-      <w:proofErr w:type="spellStart"/>
       <w:r>
         <w:rPr>
           <w:rFonts w:asciiTheme="majorBidi" w:hAnsiTheme="majorBidi" w:cstheme="majorBidi"/>
@@ -1626,7 +1558,6 @@
         </w:rPr>
         <w:t>q</w:t>
       </w:r>
-      <w:proofErr w:type="spellEnd"/>
       <w:r>
         <w:rPr>
           <w:rFonts w:asciiTheme="majorBidi" w:hAnsiTheme="majorBidi" w:cstheme="majorBidi"/>
@@ -1646,23 +1577,7 @@
           <w:rFonts w:asciiTheme="majorBidi" w:hAnsiTheme="majorBidi" w:cstheme="majorBidi"/>
           <w:color w:val="4472C4" w:themeColor="accent1"/>
         </w:rPr>
-        <w:t xml:space="preserve">3 (formerly </w:t>
-      </w:r>
-      <w:proofErr w:type="spellStart"/>
-      <w:r>
-        <w:rPr>
-          <w:rFonts w:asciiTheme="majorBidi" w:hAnsiTheme="majorBidi" w:cstheme="majorBidi"/>
-          <w:color w:val="4472C4" w:themeColor="accent1"/>
-        </w:rPr>
-        <w:t>ineq</w:t>
-      </w:r>
-      <w:proofErr w:type="spellEnd"/>
-      <w:r>
-        <w:rPr>
-          <w:rFonts w:asciiTheme="majorBidi" w:hAnsiTheme="majorBidi" w:cstheme="majorBidi"/>
-          <w:color w:val="4472C4" w:themeColor="accent1"/>
-        </w:rPr>
-        <w:t>. 12)</w:t>
+        <w:t>3 (formerly ineq. 12)</w:t>
       </w:r>
       <w:r>
         <w:rPr>
@@ -1746,23 +1661,7 @@
           <w:rFonts w:asciiTheme="majorBidi" w:hAnsiTheme="majorBidi" w:cstheme="majorBidi"/>
           <w:color w:val="4472C4" w:themeColor="accent1"/>
         </w:rPr>
-        <w:t xml:space="preserve">175: we replaced “In general” </w:t>
-      </w:r>
-      <w:proofErr w:type="gramStart"/>
-      <w:r>
-        <w:rPr>
-          <w:rFonts w:asciiTheme="majorBidi" w:hAnsiTheme="majorBidi" w:cstheme="majorBidi"/>
-          <w:color w:val="4472C4" w:themeColor="accent1"/>
-        </w:rPr>
-        <w:t>with ”importantly</w:t>
-      </w:r>
-      <w:proofErr w:type="gramEnd"/>
-      <w:r>
-        <w:rPr>
-          <w:rFonts w:asciiTheme="majorBidi" w:hAnsiTheme="majorBidi" w:cstheme="majorBidi"/>
-          <w:color w:val="4472C4" w:themeColor="accent1"/>
-        </w:rPr>
-        <w:t xml:space="preserve">” and added “commonly used” </w:t>
+        <w:t xml:space="preserve">175: we replaced “In general” with ”importantly” and added “commonly used” </w:t>
       </w:r>
       <w:r>
         <w:rPr>
@@ -1808,7 +1707,14 @@
           <w:color w:val="4472C4" w:themeColor="accent1"/>
           <w:u w:val="single"/>
         </w:rPr>
-        <w:t>I</w:t>
+        <w:t>Importantly</w:t>
+      </w:r>
+      <w:r>
+        <w:rPr>
+          <w:rFonts w:asciiTheme="majorBidi" w:hAnsiTheme="majorBidi" w:cstheme="majorBidi"/>
+          <w:color w:val="4472C4" w:themeColor="accent1"/>
+        </w:rPr>
+        <w:t xml:space="preserve">, this condition cannot be formulated in the </w:t>
       </w:r>
       <w:r>
         <w:rPr>
@@ -1816,21 +1722,6 @@
           <w:color w:val="4472C4" w:themeColor="accent1"/>
           <w:u w:val="single"/>
         </w:rPr>
-        <w:t>mportantly</w:t>
-      </w:r>
-      <w:r>
-        <w:rPr>
-          <w:rFonts w:asciiTheme="majorBidi" w:hAnsiTheme="majorBidi" w:cstheme="majorBidi"/>
-          <w:color w:val="4472C4" w:themeColor="accent1"/>
-        </w:rPr>
-        <w:t xml:space="preserve">, this condition cannot be formulated in the </w:t>
-      </w:r>
-      <w:r>
-        <w:rPr>
-          <w:rFonts w:asciiTheme="majorBidi" w:hAnsiTheme="majorBidi" w:cstheme="majorBidi"/>
-          <w:color w:val="4472C4" w:themeColor="accent1"/>
-          <w:u w:val="single"/>
-        </w:rPr>
         <w:t>commonly used</w:t>
       </w:r>
       <w:r>
@@ -1863,23 +1754,7 @@
           <w:color w:val="222222"/>
         </w:rPr>
         <w:br/>
-        <w:t>-Later on, around line 166, the authors state that the quantity $\alpha T/(1-</w:t>
-      </w:r>
-      <w:proofErr w:type="gramStart"/>
-      <w:r>
-        <w:rPr>
-          <w:rFonts w:ascii="Arial" w:hAnsi="Arial" w:cs="Arial"/>
-          <w:color w:val="222222"/>
-        </w:rPr>
-        <w:t>T)$</w:t>
-      </w:r>
-      <w:proofErr w:type="gramEnd"/>
-      <w:r>
-        <w:rPr>
-          <w:rFonts w:ascii="Arial" w:hAnsi="Arial" w:cs="Arial"/>
-          <w:color w:val="222222"/>
-        </w:rPr>
-        <w:t xml:space="preserve"> “can be regarded as the effective relatedness” in Hamilton’s rule. I don’t like this interpretation, as it seems to try to shoehorn something cultural into a biological statement. Sure, there are elements of both in the model, and this particular case pertains to the case $T_A = T_B$, but I still see very little value in describing this as an “effective relatedness,” and I think it could create confusion where there ought to be none.</w:t>
+        <w:t>-Later on, around line 166, the authors state that the quantity $\alpha T/(1-T)$ “can be regarded as the effective relatedness” in Hamilton’s rule. I don’t like this interpretation, as it seems to try to shoehorn something cultural into a biological statement. Sure, there are elements of both in the model, and this particular case pertains to the case $T_A = T_B$, but I still see very little value in describing this as an “effective relatedness,” and I think it could create confusion where there ought to be none.</w:t>
       </w:r>
     </w:p>
     <w:p>
@@ -1932,23 +1807,7 @@
           <w:rFonts w:asciiTheme="majorBidi" w:hAnsiTheme="majorBidi" w:cstheme="majorBidi"/>
           <w:color w:val="4472C4" w:themeColor="accent1"/>
         </w:rPr>
-        <w:t xml:space="preserve">This is similar to the term “social relatedness” used by </w:t>
-      </w:r>
-      <w:proofErr w:type="spellStart"/>
-      <w:r>
-        <w:rPr>
-          <w:rFonts w:asciiTheme="majorBidi" w:hAnsiTheme="majorBidi" w:cstheme="majorBidi"/>
-          <w:color w:val="4472C4" w:themeColor="accent1"/>
-        </w:rPr>
-        <w:t>Ohtsuki</w:t>
-      </w:r>
-      <w:proofErr w:type="spellEnd"/>
-      <w:r>
-        <w:rPr>
-          <w:rFonts w:asciiTheme="majorBidi" w:hAnsiTheme="majorBidi" w:cstheme="majorBidi"/>
-          <w:color w:val="4472C4" w:themeColor="accent1"/>
-        </w:rPr>
-        <w:t xml:space="preserve"> et al. 2006. </w:t>
+        <w:t xml:space="preserve">This is similar to the term “social relatedness” used by Ohtsuki et al. 2006. </w:t>
       </w:r>
     </w:p>
     <w:p>
@@ -2003,23 +1862,7 @@
           <w:rFonts w:asciiTheme="majorBidi" w:hAnsiTheme="majorBidi" w:cstheme="majorBidi"/>
           <w:color w:val="4472C4" w:themeColor="accent1"/>
         </w:rPr>
-        <w:t xml:space="preserve">This condition can be interpreted as a version of Hamilton’s rule (c &lt; </w:t>
-      </w:r>
-      <w:proofErr w:type="spellStart"/>
-      <w:r>
-        <w:rPr>
-          <w:rFonts w:asciiTheme="majorBidi" w:hAnsiTheme="majorBidi" w:cstheme="majorBidi"/>
-          <w:color w:val="4472C4" w:themeColor="accent1"/>
-        </w:rPr>
-        <w:t>b·r</w:t>
-      </w:r>
-      <w:proofErr w:type="spellEnd"/>
-      <w:r>
-        <w:rPr>
-          <w:rFonts w:asciiTheme="majorBidi" w:hAnsiTheme="majorBidi" w:cstheme="majorBidi"/>
-          <w:color w:val="4472C4" w:themeColor="accent1"/>
-        </w:rPr>
-        <w:t xml:space="preserve">, inequality 1) or as a version of inequality 3, where αT/(1−T) </w:t>
+        <w:t xml:space="preserve">This condition can be interpreted as a version of Hamilton’s rule (c &lt; b·r, inequality 1) or as a version of inequality 3, where αT/(1−T) </w:t>
       </w:r>
       <w:r>
         <w:rPr>
@@ -2090,21 +1933,12 @@
         </w:rPr>
         <w:t xml:space="preserve"> </w:t>
       </w:r>
-      <w:proofErr w:type="spellStart"/>
-      <w:r>
-        <w:rPr>
-          <w:rFonts w:asciiTheme="majorBidi" w:hAnsiTheme="majorBidi" w:cstheme="majorBidi"/>
-          <w:color w:val="4472C4" w:themeColor="accent1"/>
-        </w:rPr>
-        <w:t>Ohtsuki</w:t>
-      </w:r>
-      <w:proofErr w:type="spellEnd"/>
-      <w:r>
-        <w:rPr>
-          <w:rFonts w:asciiTheme="majorBidi" w:hAnsiTheme="majorBidi" w:cstheme="majorBidi"/>
-          <w:color w:val="4472C4" w:themeColor="accent1"/>
-        </w:rPr>
-        <w:t xml:space="preserve"> et al. [13].</w:t>
+      <w:r>
+        <w:rPr>
+          <w:rFonts w:asciiTheme="majorBidi" w:hAnsiTheme="majorBidi" w:cstheme="majorBidi"/>
+          <w:color w:val="4472C4" w:themeColor="accent1"/>
+        </w:rPr>
+        <w:t>Ohtsuki et al. [13].</w:t>
       </w:r>
       <w:r>
         <w:rPr>
@@ -2142,23 +1976,7 @@
           <w:rFonts w:ascii="Arial" w:hAnsi="Arial" w:cs="Arial"/>
           <w:color w:val="222222"/>
         </w:rPr>
-        <w:t>-Line 192, please write “</w:t>
-      </w:r>
-      <w:proofErr w:type="gramStart"/>
-      <w:r>
-        <w:rPr>
-          <w:rFonts w:ascii="Arial" w:hAnsi="Arial" w:cs="Arial"/>
-          <w:color w:val="222222"/>
-        </w:rPr>
-        <w:t>sign(</w:t>
-      </w:r>
-      <w:proofErr w:type="gramEnd"/>
-      <w:r>
-        <w:rPr>
-          <w:rFonts w:ascii="Arial" w:hAnsi="Arial" w:cs="Arial"/>
-          <w:color w:val="222222"/>
-        </w:rPr>
-        <w:t>)” in words in the main text, e.g. “the sign of […] coincides with the sign of […].” It is fine to keep this notation in the appendix (as it is), though.</w:t>
+        <w:t>-Line 192, please write “sign()” in words in the main text, e.g. “the sign of […] coincides with the sign of […].” It is fine to keep this notation in the appendix (as it is), though.</w:t>
       </w:r>
     </w:p>
     <w:p>
@@ -2271,23 +2089,7 @@
           <w:color w:val="222222"/>
         </w:rPr>
         <w:br/>
-        <w:t xml:space="preserve">-In the section on population structure, the model setup had me a bit confused. Half of the population is chosen to initiate interactions, but are these really interactions or are they just actions? The game being considered is completely additive, which means a two-player interaction can be decomposed into two actions, one from each player. This confusion is compounded by the later expression for fitness as $w=1+b*n_b-c*n_c$, where both $n_b$ and $n_c$ are interaction counts. </w:t>
-      </w:r>
-      <w:proofErr w:type="gramStart"/>
-      <w:r>
-        <w:rPr>
-          <w:rFonts w:ascii="Arial" w:hAnsi="Arial" w:cs="Arial"/>
-          <w:color w:val="222222"/>
-        </w:rPr>
-        <w:t>So</w:t>
-      </w:r>
-      <w:proofErr w:type="gramEnd"/>
-      <w:r>
-        <w:rPr>
-          <w:rFonts w:ascii="Arial" w:hAnsi="Arial" w:cs="Arial"/>
-          <w:color w:val="222222"/>
-        </w:rPr>
-        <w:t xml:space="preserve"> if X and Y are neighbors and are both chosen to initiate an interaction, what happens if X chooses Y but Y chooses someone else? Does X still get a benefit from Y, or are these expressions directional (as they seem like they should be)?</w:t>
+        <w:t>-In the section on population structure, the model setup had me a bit confused. Half of the population is chosen to initiate interactions, but are these really interactions or are they just actions? The game being considered is completely additive, which means a two-player interaction can be decomposed into two actions, one from each player. This confusion is compounded by the later expression for fitness as $w=1+b*n_b-c*n_c$, where both $n_b$ and $n_c$ are interaction counts. So if X and Y are neighbors and are both chosen to initiate an interaction, what happens if X chooses Y but Y chooses someone else? Does X still get a benefit from Y, or are these expressions directional (as they seem like they should be)?</w:t>
       </w:r>
     </w:p>
     <w:p>
@@ -2328,21 +2130,12 @@
           <w:color w:val="4472C4" w:themeColor="accent1"/>
         </w:rPr>
       </w:pPr>
-      <w:proofErr w:type="gramStart"/>
-      <w:r>
-        <w:rPr>
-          <w:rFonts w:asciiTheme="majorBidi" w:hAnsiTheme="majorBidi" w:cstheme="majorBidi"/>
-          <w:color w:val="4472C4" w:themeColor="accent1"/>
-        </w:rPr>
-        <w:t>Thus</w:t>
-      </w:r>
-      <w:proofErr w:type="gramEnd"/>
-      <w:r>
-        <w:rPr>
-          <w:rFonts w:asciiTheme="majorBidi" w:hAnsiTheme="majorBidi" w:cstheme="majorBidi"/>
-          <w:color w:val="4472C4" w:themeColor="accent1"/>
-        </w:rPr>
-        <w:t> the expected number of interactions each host participates in is 1. </w:t>
+      <w:r>
+        <w:rPr>
+          <w:rFonts w:asciiTheme="majorBidi" w:hAnsiTheme="majorBidi" w:cstheme="majorBidi"/>
+          <w:color w:val="4472C4" w:themeColor="accent1"/>
+        </w:rPr>
+        <w:t>Thus the expected number of interactions each host participates in is 1. </w:t>
       </w:r>
     </w:p>
     <w:p>
@@ -2628,23 +2421,7 @@
           <w:rFonts w:ascii="Arial" w:hAnsi="Arial" w:cs="Arial"/>
           <w:color w:val="222222"/>
         </w:rPr>
-        <w:t xml:space="preserve">Figure 1: “showing </w:t>
-      </w:r>
-      <w:proofErr w:type="gramStart"/>
-      <w:r>
-        <w:rPr>
-          <w:rFonts w:ascii="Arial" w:hAnsi="Arial" w:cs="Arial"/>
-          <w:color w:val="222222"/>
-        </w:rPr>
-        <w:t>The</w:t>
-      </w:r>
-      <w:proofErr w:type="gramEnd"/>
-      <w:r>
-        <w:rPr>
-          <w:rFonts w:ascii="Arial" w:hAnsi="Arial" w:cs="Arial"/>
-          <w:color w:val="222222"/>
-        </w:rPr>
-        <w:t xml:space="preserve"> fitness” should be “showing the fitness”. Also, I believe that “prisoners’ dilemma” should be “prisoner’s dilemma” because the dilemma applies to the individual</w:t>
+        <w:t>Figure 1: “showing The fitness” should be “showing the fitness”. Also, I believe that “prisoners’ dilemma” should be “prisoner’s dilemma” because the dilemma applies to the individual</w:t>
       </w:r>
       <w:r>
         <w:rPr>
@@ -2911,23 +2688,7 @@
           <w:rFonts w:asciiTheme="majorBidi" w:hAnsiTheme="majorBidi" w:cstheme="majorBidi"/>
           <w:color w:val="4472C4" w:themeColor="accent1"/>
         </w:rPr>
-        <w:t xml:space="preserve">In our paper we consider cultural transmission rather than genetic transmission, and, therefore, there is no concept of diploids or sexual reproduction. To emphasize this, we changed in line 85 “an offspring inherits its phenotype from its parent via vertical transmission” to “… via cultural vertical transmission.” We assume vertical cultural transmission is </w:t>
-      </w:r>
-      <w:proofErr w:type="spellStart"/>
-      <w:r>
-        <w:rPr>
-          <w:rFonts w:asciiTheme="majorBidi" w:hAnsiTheme="majorBidi" w:cstheme="majorBidi"/>
-          <w:color w:val="4472C4" w:themeColor="accent1"/>
-        </w:rPr>
-        <w:t>uni</w:t>
-      </w:r>
-      <w:proofErr w:type="spellEnd"/>
-      <w:r>
-        <w:rPr>
-          <w:rFonts w:asciiTheme="majorBidi" w:hAnsiTheme="majorBidi" w:cstheme="majorBidi"/>
-          <w:color w:val="4472C4" w:themeColor="accent1"/>
-        </w:rPr>
-        <w:t xml:space="preserve">-parental (stated in line 88). One could assume bi-parental transmission in later work, as in </w:t>
+        <w:t xml:space="preserve">In our paper we consider cultural transmission rather than genetic transmission, and, therefore, there is no concept of diploids or sexual reproduction. To emphasize this, we changed in line 85 “an offspring inherits its phenotype from its parent via vertical transmission” to “… via cultural vertical transmission.” We assume vertical cultural transmission is uni-parental (stated in line 88). One could assume bi-parental transmission in later work, as in </w:t>
       </w:r>
       <w:r>
         <w:rPr>
@@ -3000,23 +2761,7 @@
           <w:rFonts w:asciiTheme="majorBidi" w:hAnsiTheme="majorBidi" w:cstheme="majorBidi"/>
           <w:color w:val="4472C4" w:themeColor="accent1"/>
         </w:rPr>
-        <w:t xml:space="preserve"> comma after “</w:t>
-      </w:r>
-      <w:proofErr w:type="gramStart"/>
-      <w:r>
-        <w:rPr>
-          <w:rFonts w:asciiTheme="majorBidi" w:hAnsiTheme="majorBidi" w:cstheme="majorBidi"/>
-          <w:color w:val="4472C4" w:themeColor="accent1"/>
-        </w:rPr>
-        <w:t>i.e.</w:t>
-      </w:r>
-      <w:proofErr w:type="gramEnd"/>
-      <w:r>
-        <w:rPr>
-          <w:rFonts w:asciiTheme="majorBidi" w:hAnsiTheme="majorBidi" w:cstheme="majorBidi"/>
-          <w:color w:val="4472C4" w:themeColor="accent1"/>
-        </w:rPr>
-        <w:t>”</w:t>
+        <w:t xml:space="preserve"> comma after “i.e.”</w:t>
       </w:r>
       <w:r>
         <w:rPr>
@@ -3055,7 +2800,7 @@
 </file>
 
 <file path=word/endnotes.xml><?xml version="1.0" encoding="utf-8"?>
-<w:endnotes xmlns:wpc="http://schemas.microsoft.com/office/word/2010/wordprocessingCanvas" xmlns:cx="http://schemas.microsoft.com/office/drawing/2014/chartex" xmlns:cx1="http://schemas.microsoft.com/office/drawing/2015/9/8/chartex" xmlns:cx2="http://schemas.microsoft.com/office/drawing/2015/10/21/chartex" xmlns:cx3="http://schemas.microsoft.com/office/drawing/2016/5/9/chartex" xmlns:cx4="http://schemas.microsoft.com/office/drawing/2016/5/10/chartex" xmlns:cx5="http://schemas.microsoft.com/office/drawing/2016/5/11/chartex" xmlns:cx6="http://schemas.microsoft.com/office/drawing/2016/5/12/chartex" xmlns:cx7="http://schemas.microsoft.com/office/drawing/2016/5/13/chartex" xmlns:cx8="http://schemas.microsoft.com/office/drawing/2016/5/14/chartex" xmlns:mc="http://schemas.openxmlformats.org/markup-compatibility/2006" xmlns:aink="http://schemas.microsoft.com/office/drawing/2016/ink" xmlns:am3d="http://schemas.microsoft.com/office/drawing/2017/model3d" xmlns:o="urn:schemas-microsoft-com:office:office" xmlns:r="http://schemas.openxmlformats.org/officeDocument/2006/relationships" xmlns:m="http://schemas.openxmlformats.org/officeDocument/2006/math" xmlns:v="urn:schemas-microsoft-com:vml" xmlns:wp14="http://schemas.microsoft.com/office/word/2010/wordprocessingDrawing" xmlns:wp="http://schemas.openxmlformats.org/drawingml/2006/wordprocessingDrawing" xmlns:w10="urn:schemas-microsoft-com:office:word" xmlns:w="http://schemas.openxmlformats.org/wordprocessingml/2006/main" xmlns:w14="http://schemas.microsoft.com/office/word/2010/wordml" xmlns:w15="http://schemas.microsoft.com/office/word/2012/wordml" xmlns:w16cex="http://schemas.microsoft.com/office/word/2018/wordml/cex" xmlns:w16cid="http://schemas.microsoft.com/office/word/2016/wordml/cid" xmlns:w16="http://schemas.microsoft.com/office/word/2018/wordml" xmlns:w16se="http://schemas.microsoft.com/office/word/2015/wordml/symex" xmlns:wpg="http://schemas.microsoft.com/office/word/2010/wordprocessingGroup" xmlns:wpi="http://schemas.microsoft.com/office/word/2010/wordprocessingInk" xmlns:wne="http://schemas.microsoft.com/office/word/2006/wordml" xmlns:wps="http://schemas.microsoft.com/office/word/2010/wordprocessingShape" mc:Ignorable="w14 w15 w16se w16cid w16 w16cex wp14">
+<w:endnotes xmlns:wpc="http://schemas.microsoft.com/office/word/2010/wordprocessingCanvas" xmlns:cx="http://schemas.microsoft.com/office/drawing/2014/chartex" xmlns:cx1="http://schemas.microsoft.com/office/drawing/2015/9/8/chartex" xmlns:cx2="http://schemas.microsoft.com/office/drawing/2015/10/21/chartex" xmlns:cx3="http://schemas.microsoft.com/office/drawing/2016/5/9/chartex" xmlns:cx4="http://schemas.microsoft.com/office/drawing/2016/5/10/chartex" xmlns:cx5="http://schemas.microsoft.com/office/drawing/2016/5/11/chartex" xmlns:cx6="http://schemas.microsoft.com/office/drawing/2016/5/12/chartex" xmlns:cx7="http://schemas.microsoft.com/office/drawing/2016/5/13/chartex" xmlns:cx8="http://schemas.microsoft.com/office/drawing/2016/5/14/chartex" xmlns:mc="http://schemas.openxmlformats.org/markup-compatibility/2006" xmlns:aink="http://schemas.microsoft.com/office/drawing/2016/ink" xmlns:am3d="http://schemas.microsoft.com/office/drawing/2017/model3d" xmlns:o="urn:schemas-microsoft-com:office:office" xmlns:r="http://schemas.openxmlformats.org/officeDocument/2006/relationships" xmlns:m="http://schemas.openxmlformats.org/officeDocument/2006/math" xmlns:v="urn:schemas-microsoft-com:vml" xmlns:wp14="http://schemas.microsoft.com/office/word/2010/wordprocessingDrawing" xmlns:wp="http://schemas.openxmlformats.org/drawingml/2006/wordprocessingDrawing" xmlns:w10="urn:schemas-microsoft-com:office:word" xmlns:w="http://schemas.openxmlformats.org/wordprocessingml/2006/main" xmlns:w14="http://schemas.microsoft.com/office/word/2010/wordml" xmlns:w15="http://schemas.microsoft.com/office/word/2012/wordml" xmlns:w16cex="http://schemas.microsoft.com/office/word/2018/wordml/cex" xmlns:w16cid="http://schemas.microsoft.com/office/word/2016/wordml/cid" xmlns:w16="http://schemas.microsoft.com/office/word/2018/wordml" xmlns:w16sdtdh="http://schemas.microsoft.com/office/word/2020/wordml/sdtdatahash" xmlns:w16se="http://schemas.microsoft.com/office/word/2015/wordml/symex" xmlns:wpg="http://schemas.microsoft.com/office/word/2010/wordprocessingGroup" xmlns:wpi="http://schemas.microsoft.com/office/word/2010/wordprocessingInk" xmlns:wne="http://schemas.microsoft.com/office/word/2006/wordml" xmlns:wps="http://schemas.microsoft.com/office/word/2010/wordprocessingShape" mc:Ignorable="w14 w15 w16se w16cid w16 w16cex w16sdtdh wp14">
   <w:endnote w:type="separator" w:id="-1">
     <w:p>
       <w:r>
@@ -3074,7 +2819,7 @@
 </file>
 
 <file path=word/footer1.xml><?xml version="1.0" encoding="utf-8"?>
-<w:ftr xmlns:wpc="http://schemas.microsoft.com/office/word/2010/wordprocessingCanvas" xmlns:cx="http://schemas.microsoft.com/office/drawing/2014/chartex" xmlns:cx1="http://schemas.microsoft.com/office/drawing/2015/9/8/chartex" xmlns:cx2="http://schemas.microsoft.com/office/drawing/2015/10/21/chartex" xmlns:cx3="http://schemas.microsoft.com/office/drawing/2016/5/9/chartex" xmlns:cx4="http://schemas.microsoft.com/office/drawing/2016/5/10/chartex" xmlns:cx5="http://schemas.microsoft.com/office/drawing/2016/5/11/chartex" xmlns:cx6="http://schemas.microsoft.com/office/drawing/2016/5/12/chartex" xmlns:cx7="http://schemas.microsoft.com/office/drawing/2016/5/13/chartex" xmlns:cx8="http://schemas.microsoft.com/office/drawing/2016/5/14/chartex" xmlns:mc="http://schemas.openxmlformats.org/markup-compatibility/2006" xmlns:aink="http://schemas.microsoft.com/office/drawing/2016/ink" xmlns:am3d="http://schemas.microsoft.com/office/drawing/2017/model3d" xmlns:o="urn:schemas-microsoft-com:office:office" xmlns:r="http://schemas.openxmlformats.org/officeDocument/2006/relationships" xmlns:m="http://schemas.openxmlformats.org/officeDocument/2006/math" xmlns:v="urn:schemas-microsoft-com:vml" xmlns:wp14="http://schemas.microsoft.com/office/word/2010/wordprocessingDrawing" xmlns:wp="http://schemas.openxmlformats.org/drawingml/2006/wordprocessingDrawing" xmlns:w10="urn:schemas-microsoft-com:office:word" xmlns:w="http://schemas.openxmlformats.org/wordprocessingml/2006/main" xmlns:w14="http://schemas.microsoft.com/office/word/2010/wordml" xmlns:w15="http://schemas.microsoft.com/office/word/2012/wordml" xmlns:w16cex="http://schemas.microsoft.com/office/word/2018/wordml/cex" xmlns:w16cid="http://schemas.microsoft.com/office/word/2016/wordml/cid" xmlns:w16="http://schemas.microsoft.com/office/word/2018/wordml" xmlns:w16se="http://schemas.microsoft.com/office/word/2015/wordml/symex" xmlns:wpg="http://schemas.microsoft.com/office/word/2010/wordprocessingGroup" xmlns:wpi="http://schemas.microsoft.com/office/word/2010/wordprocessingInk" xmlns:wne="http://schemas.microsoft.com/office/word/2006/wordml" xmlns:wps="http://schemas.microsoft.com/office/word/2010/wordprocessingShape" mc:Ignorable="w14 w15 w16se w16cid w16 w16cex wp14">
+<w:ftr xmlns:wpc="http://schemas.microsoft.com/office/word/2010/wordprocessingCanvas" xmlns:cx="http://schemas.microsoft.com/office/drawing/2014/chartex" xmlns:cx1="http://schemas.microsoft.com/office/drawing/2015/9/8/chartex" xmlns:cx2="http://schemas.microsoft.com/office/drawing/2015/10/21/chartex" xmlns:cx3="http://schemas.microsoft.com/office/drawing/2016/5/9/chartex" xmlns:cx4="http://schemas.microsoft.com/office/drawing/2016/5/10/chartex" xmlns:cx5="http://schemas.microsoft.com/office/drawing/2016/5/11/chartex" xmlns:cx6="http://schemas.microsoft.com/office/drawing/2016/5/12/chartex" xmlns:cx7="http://schemas.microsoft.com/office/drawing/2016/5/13/chartex" xmlns:cx8="http://schemas.microsoft.com/office/drawing/2016/5/14/chartex" xmlns:mc="http://schemas.openxmlformats.org/markup-compatibility/2006" xmlns:aink="http://schemas.microsoft.com/office/drawing/2016/ink" xmlns:am3d="http://schemas.microsoft.com/office/drawing/2017/model3d" xmlns:o="urn:schemas-microsoft-com:office:office" xmlns:r="http://schemas.openxmlformats.org/officeDocument/2006/relationships" xmlns:m="http://schemas.openxmlformats.org/officeDocument/2006/math" xmlns:v="urn:schemas-microsoft-com:vml" xmlns:wp14="http://schemas.microsoft.com/office/word/2010/wordprocessingDrawing" xmlns:wp="http://schemas.openxmlformats.org/drawingml/2006/wordprocessingDrawing" xmlns:w10="urn:schemas-microsoft-com:office:word" xmlns:w="http://schemas.openxmlformats.org/wordprocessingml/2006/main" xmlns:w14="http://schemas.microsoft.com/office/word/2010/wordml" xmlns:w15="http://schemas.microsoft.com/office/word/2012/wordml" xmlns:w16cex="http://schemas.microsoft.com/office/word/2018/wordml/cex" xmlns:w16cid="http://schemas.microsoft.com/office/word/2016/wordml/cid" xmlns:w16="http://schemas.microsoft.com/office/word/2018/wordml" xmlns:w16sdtdh="http://schemas.microsoft.com/office/word/2020/wordml/sdtdatahash" xmlns:w16se="http://schemas.microsoft.com/office/word/2015/wordml/symex" xmlns:wpg="http://schemas.microsoft.com/office/word/2010/wordprocessingGroup" xmlns:wpi="http://schemas.microsoft.com/office/word/2010/wordprocessingInk" xmlns:wne="http://schemas.microsoft.com/office/word/2006/wordml" xmlns:wps="http://schemas.microsoft.com/office/word/2010/wordprocessingShape" mc:Ignorable="w14 w15 w16se w16cid w16 w16cex w16sdtdh wp14">
   <w:sdt>
     <w:sdtPr>
       <w:rPr>
@@ -3086,6 +2831,11 @@
         <w:docPartUnique/>
       </w:docPartObj>
     </w:sdtPr>
+    <w:sdtEndPr>
+      <w:rPr>
+        <w:rStyle w:val="PageNumber"/>
+      </w:rPr>
+    </w:sdtEndPr>
     <w:sdtContent>
       <w:p>
         <w:pPr>
@@ -3125,7 +2875,7 @@
 </file>
 
 <file path=word/footer2.xml><?xml version="1.0" encoding="utf-8"?>
-<w:ftr xmlns:wpc="http://schemas.microsoft.com/office/word/2010/wordprocessingCanvas" xmlns:cx="http://schemas.microsoft.com/office/drawing/2014/chartex" xmlns:cx1="http://schemas.microsoft.com/office/drawing/2015/9/8/chartex" xmlns:cx2="http://schemas.microsoft.com/office/drawing/2015/10/21/chartex" xmlns:cx3="http://schemas.microsoft.com/office/drawing/2016/5/9/chartex" xmlns:cx4="http://schemas.microsoft.com/office/drawing/2016/5/10/chartex" xmlns:cx5="http://schemas.microsoft.com/office/drawing/2016/5/11/chartex" xmlns:cx6="http://schemas.microsoft.com/office/drawing/2016/5/12/chartex" xmlns:cx7="http://schemas.microsoft.com/office/drawing/2016/5/13/chartex" xmlns:cx8="http://schemas.microsoft.com/office/drawing/2016/5/14/chartex" xmlns:mc="http://schemas.openxmlformats.org/markup-compatibility/2006" xmlns:aink="http://schemas.microsoft.com/office/drawing/2016/ink" xmlns:am3d="http://schemas.microsoft.com/office/drawing/2017/model3d" xmlns:o="urn:schemas-microsoft-com:office:office" xmlns:r="http://schemas.openxmlformats.org/officeDocument/2006/relationships" xmlns:m="http://schemas.openxmlformats.org/officeDocument/2006/math" xmlns:v="urn:schemas-microsoft-com:vml" xmlns:wp14="http://schemas.microsoft.com/office/word/2010/wordprocessingDrawing" xmlns:wp="http://schemas.openxmlformats.org/drawingml/2006/wordprocessingDrawing" xmlns:w10="urn:schemas-microsoft-com:office:word" xmlns:w="http://schemas.openxmlformats.org/wordprocessingml/2006/main" xmlns:w14="http://schemas.microsoft.com/office/word/2010/wordml" xmlns:w15="http://schemas.microsoft.com/office/word/2012/wordml" xmlns:w16cex="http://schemas.microsoft.com/office/word/2018/wordml/cex" xmlns:w16cid="http://schemas.microsoft.com/office/word/2016/wordml/cid" xmlns:w16="http://schemas.microsoft.com/office/word/2018/wordml" xmlns:w16se="http://schemas.microsoft.com/office/word/2015/wordml/symex" xmlns:wpg="http://schemas.microsoft.com/office/word/2010/wordprocessingGroup" xmlns:wpi="http://schemas.microsoft.com/office/word/2010/wordprocessingInk" xmlns:wne="http://schemas.microsoft.com/office/word/2006/wordml" xmlns:wps="http://schemas.microsoft.com/office/word/2010/wordprocessingShape" mc:Ignorable="w14 w15 w16se w16cid w16 w16cex wp14">
+<w:ftr xmlns:wpc="http://schemas.microsoft.com/office/word/2010/wordprocessingCanvas" xmlns:cx="http://schemas.microsoft.com/office/drawing/2014/chartex" xmlns:cx1="http://schemas.microsoft.com/office/drawing/2015/9/8/chartex" xmlns:cx2="http://schemas.microsoft.com/office/drawing/2015/10/21/chartex" xmlns:cx3="http://schemas.microsoft.com/office/drawing/2016/5/9/chartex" xmlns:cx4="http://schemas.microsoft.com/office/drawing/2016/5/10/chartex" xmlns:cx5="http://schemas.microsoft.com/office/drawing/2016/5/11/chartex" xmlns:cx6="http://schemas.microsoft.com/office/drawing/2016/5/12/chartex" xmlns:cx7="http://schemas.microsoft.com/office/drawing/2016/5/13/chartex" xmlns:cx8="http://schemas.microsoft.com/office/drawing/2016/5/14/chartex" xmlns:mc="http://schemas.openxmlformats.org/markup-compatibility/2006" xmlns:aink="http://schemas.microsoft.com/office/drawing/2016/ink" xmlns:am3d="http://schemas.microsoft.com/office/drawing/2017/model3d" xmlns:o="urn:schemas-microsoft-com:office:office" xmlns:r="http://schemas.openxmlformats.org/officeDocument/2006/relationships" xmlns:m="http://schemas.openxmlformats.org/officeDocument/2006/math" xmlns:v="urn:schemas-microsoft-com:vml" xmlns:wp14="http://schemas.microsoft.com/office/word/2010/wordprocessingDrawing" xmlns:wp="http://schemas.openxmlformats.org/drawingml/2006/wordprocessingDrawing" xmlns:w10="urn:schemas-microsoft-com:office:word" xmlns:w="http://schemas.openxmlformats.org/wordprocessingml/2006/main" xmlns:w14="http://schemas.microsoft.com/office/word/2010/wordml" xmlns:w15="http://schemas.microsoft.com/office/word/2012/wordml" xmlns:w16cex="http://schemas.microsoft.com/office/word/2018/wordml/cex" xmlns:w16cid="http://schemas.microsoft.com/office/word/2016/wordml/cid" xmlns:w16="http://schemas.microsoft.com/office/word/2018/wordml" xmlns:w16sdtdh="http://schemas.microsoft.com/office/word/2020/wordml/sdtdatahash" xmlns:w16se="http://schemas.microsoft.com/office/word/2015/wordml/symex" xmlns:wpg="http://schemas.microsoft.com/office/word/2010/wordprocessingGroup" xmlns:wpi="http://schemas.microsoft.com/office/word/2010/wordprocessingInk" xmlns:wne="http://schemas.microsoft.com/office/word/2006/wordml" xmlns:wps="http://schemas.microsoft.com/office/word/2010/wordprocessingShape" mc:Ignorable="w14 w15 w16se w16cid w16 w16cex w16sdtdh wp14">
   <w:sdt>
     <w:sdtPr>
       <w:rPr>
@@ -3137,6 +2887,11 @@
         <w:docPartUnique/>
       </w:docPartObj>
     </w:sdtPr>
+    <w:sdtEndPr>
+      <w:rPr>
+        <w:rStyle w:val="PageNumber"/>
+      </w:rPr>
+    </w:sdtEndPr>
     <w:sdtContent>
       <w:p>
         <w:pPr>
@@ -3189,7 +2944,7 @@
 </file>
 
 <file path=word/footnotes.xml><?xml version="1.0" encoding="utf-8"?>
-<w:footnotes xmlns:wpc="http://schemas.microsoft.com/office/word/2010/wordprocessingCanvas" xmlns:cx="http://schemas.microsoft.com/office/drawing/2014/chartex" xmlns:cx1="http://schemas.microsoft.com/office/drawing/2015/9/8/chartex" xmlns:cx2="http://schemas.microsoft.com/office/drawing/2015/10/21/chartex" xmlns:cx3="http://schemas.microsoft.com/office/drawing/2016/5/9/chartex" xmlns:cx4="http://schemas.microsoft.com/office/drawing/2016/5/10/chartex" xmlns:cx5="http://schemas.microsoft.com/office/drawing/2016/5/11/chartex" xmlns:cx6="http://schemas.microsoft.com/office/drawing/2016/5/12/chartex" xmlns:cx7="http://schemas.microsoft.com/office/drawing/2016/5/13/chartex" xmlns:cx8="http://schemas.microsoft.com/office/drawing/2016/5/14/chartex" xmlns:mc="http://schemas.openxmlformats.org/markup-compatibility/2006" xmlns:aink="http://schemas.microsoft.com/office/drawing/2016/ink" xmlns:am3d="http://schemas.microsoft.com/office/drawing/2017/model3d" xmlns:o="urn:schemas-microsoft-com:office:office" xmlns:r="http://schemas.openxmlformats.org/officeDocument/2006/relationships" xmlns:m="http://schemas.openxmlformats.org/officeDocument/2006/math" xmlns:v="urn:schemas-microsoft-com:vml" xmlns:wp14="http://schemas.microsoft.com/office/word/2010/wordprocessingDrawing" xmlns:wp="http://schemas.openxmlformats.org/drawingml/2006/wordprocessingDrawing" xmlns:w10="urn:schemas-microsoft-com:office:word" xmlns:w="http://schemas.openxmlformats.org/wordprocessingml/2006/main" xmlns:w14="http://schemas.microsoft.com/office/word/2010/wordml" xmlns:w15="http://schemas.microsoft.com/office/word/2012/wordml" xmlns:w16cex="http://schemas.microsoft.com/office/word/2018/wordml/cex" xmlns:w16cid="http://schemas.microsoft.com/office/word/2016/wordml/cid" xmlns:w16="http://schemas.microsoft.com/office/word/2018/wordml" xmlns:w16se="http://schemas.microsoft.com/office/word/2015/wordml/symex" xmlns:wpg="http://schemas.microsoft.com/office/word/2010/wordprocessingGroup" xmlns:wpi="http://schemas.microsoft.com/office/word/2010/wordprocessingInk" xmlns:wne="http://schemas.microsoft.com/office/word/2006/wordml" xmlns:wps="http://schemas.microsoft.com/office/word/2010/wordprocessingShape" mc:Ignorable="w14 w15 w16se w16cid w16 w16cex wp14">
+<w:footnotes xmlns:wpc="http://schemas.microsoft.com/office/word/2010/wordprocessingCanvas" xmlns:cx="http://schemas.microsoft.com/office/drawing/2014/chartex" xmlns:cx1="http://schemas.microsoft.com/office/drawing/2015/9/8/chartex" xmlns:cx2="http://schemas.microsoft.com/office/drawing/2015/10/21/chartex" xmlns:cx3="http://schemas.microsoft.com/office/drawing/2016/5/9/chartex" xmlns:cx4="http://schemas.microsoft.com/office/drawing/2016/5/10/chartex" xmlns:cx5="http://schemas.microsoft.com/office/drawing/2016/5/11/chartex" xmlns:cx6="http://schemas.microsoft.com/office/drawing/2016/5/12/chartex" xmlns:cx7="http://schemas.microsoft.com/office/drawing/2016/5/13/chartex" xmlns:cx8="http://schemas.microsoft.com/office/drawing/2016/5/14/chartex" xmlns:mc="http://schemas.openxmlformats.org/markup-compatibility/2006" xmlns:aink="http://schemas.microsoft.com/office/drawing/2016/ink" xmlns:am3d="http://schemas.microsoft.com/office/drawing/2017/model3d" xmlns:o="urn:schemas-microsoft-com:office:office" xmlns:r="http://schemas.openxmlformats.org/officeDocument/2006/relationships" xmlns:m="http://schemas.openxmlformats.org/officeDocument/2006/math" xmlns:v="urn:schemas-microsoft-com:vml" xmlns:wp14="http://schemas.microsoft.com/office/word/2010/wordprocessingDrawing" xmlns:wp="http://schemas.openxmlformats.org/drawingml/2006/wordprocessingDrawing" xmlns:w10="urn:schemas-microsoft-com:office:word" xmlns:w="http://schemas.openxmlformats.org/wordprocessingml/2006/main" xmlns:w14="http://schemas.microsoft.com/office/word/2010/wordml" xmlns:w15="http://schemas.microsoft.com/office/word/2012/wordml" xmlns:w16cex="http://schemas.microsoft.com/office/word/2018/wordml/cex" xmlns:w16cid="http://schemas.microsoft.com/office/word/2016/wordml/cid" xmlns:w16="http://schemas.microsoft.com/office/word/2018/wordml" xmlns:w16sdtdh="http://schemas.microsoft.com/office/word/2020/wordml/sdtdatahash" xmlns:w16se="http://schemas.microsoft.com/office/word/2015/wordml/symex" xmlns:wpg="http://schemas.microsoft.com/office/word/2010/wordprocessingGroup" xmlns:wpi="http://schemas.microsoft.com/office/word/2010/wordprocessingInk" xmlns:wne="http://schemas.microsoft.com/office/word/2006/wordml" xmlns:wps="http://schemas.microsoft.com/office/word/2010/wordprocessingShape" mc:Ignorable="w14 w15 w16se w16cid w16 w16cex w16sdtdh wp14">
   <w:footnote w:type="separator" w:id="-1">
     <w:p>
       <w:r>
@@ -3208,7 +2963,7 @@
 </file>
 
 <file path=word/header1.xml><?xml version="1.0" encoding="utf-8"?>
-<w:hdr xmlns:wpc="http://schemas.microsoft.com/office/word/2010/wordprocessingCanvas" xmlns:cx="http://schemas.microsoft.com/office/drawing/2014/chartex" xmlns:cx1="http://schemas.microsoft.com/office/drawing/2015/9/8/chartex" xmlns:cx2="http://schemas.microsoft.com/office/drawing/2015/10/21/chartex" xmlns:cx3="http://schemas.microsoft.com/office/drawing/2016/5/9/chartex" xmlns:cx4="http://schemas.microsoft.com/office/drawing/2016/5/10/chartex" xmlns:cx5="http://schemas.microsoft.com/office/drawing/2016/5/11/chartex" xmlns:cx6="http://schemas.microsoft.com/office/drawing/2016/5/12/chartex" xmlns:cx7="http://schemas.microsoft.com/office/drawing/2016/5/13/chartex" xmlns:cx8="http://schemas.microsoft.com/office/drawing/2016/5/14/chartex" xmlns:mc="http://schemas.openxmlformats.org/markup-compatibility/2006" xmlns:aink="http://schemas.microsoft.com/office/drawing/2016/ink" xmlns:am3d="http://schemas.microsoft.com/office/drawing/2017/model3d" xmlns:o="urn:schemas-microsoft-com:office:office" xmlns:r="http://schemas.openxmlformats.org/officeDocument/2006/relationships" xmlns:m="http://schemas.openxmlformats.org/officeDocument/2006/math" xmlns:v="urn:schemas-microsoft-com:vml" xmlns:wp14="http://schemas.microsoft.com/office/word/2010/wordprocessingDrawing" xmlns:wp="http://schemas.openxmlformats.org/drawingml/2006/wordprocessingDrawing" xmlns:w10="urn:schemas-microsoft-com:office:word" xmlns:w="http://schemas.openxmlformats.org/wordprocessingml/2006/main" xmlns:w14="http://schemas.microsoft.com/office/word/2010/wordml" xmlns:w15="http://schemas.microsoft.com/office/word/2012/wordml" xmlns:w16cex="http://schemas.microsoft.com/office/word/2018/wordml/cex" xmlns:w16cid="http://schemas.microsoft.com/office/word/2016/wordml/cid" xmlns:w16="http://schemas.microsoft.com/office/word/2018/wordml" xmlns:w16se="http://schemas.microsoft.com/office/word/2015/wordml/symex" xmlns:wpg="http://schemas.microsoft.com/office/word/2010/wordprocessingGroup" xmlns:wpi="http://schemas.microsoft.com/office/word/2010/wordprocessingInk" xmlns:wne="http://schemas.microsoft.com/office/word/2006/wordml" xmlns:wps="http://schemas.microsoft.com/office/word/2010/wordprocessingShape" mc:Ignorable="w14 w15 w16se w16cid w16 w16cex wp14">
+<w:hdr xmlns:wpc="http://schemas.microsoft.com/office/word/2010/wordprocessingCanvas" xmlns:cx="http://schemas.microsoft.com/office/drawing/2014/chartex" xmlns:cx1="http://schemas.microsoft.com/office/drawing/2015/9/8/chartex" xmlns:cx2="http://schemas.microsoft.com/office/drawing/2015/10/21/chartex" xmlns:cx3="http://schemas.microsoft.com/office/drawing/2016/5/9/chartex" xmlns:cx4="http://schemas.microsoft.com/office/drawing/2016/5/10/chartex" xmlns:cx5="http://schemas.microsoft.com/office/drawing/2016/5/11/chartex" xmlns:cx6="http://schemas.microsoft.com/office/drawing/2016/5/12/chartex" xmlns:cx7="http://schemas.microsoft.com/office/drawing/2016/5/13/chartex" xmlns:cx8="http://schemas.microsoft.com/office/drawing/2016/5/14/chartex" xmlns:mc="http://schemas.openxmlformats.org/markup-compatibility/2006" xmlns:aink="http://schemas.microsoft.com/office/drawing/2016/ink" xmlns:am3d="http://schemas.microsoft.com/office/drawing/2017/model3d" xmlns:o="urn:schemas-microsoft-com:office:office" xmlns:r="http://schemas.openxmlformats.org/officeDocument/2006/relationships" xmlns:m="http://schemas.openxmlformats.org/officeDocument/2006/math" xmlns:v="urn:schemas-microsoft-com:vml" xmlns:wp14="http://schemas.microsoft.com/office/word/2010/wordprocessingDrawing" xmlns:wp="http://schemas.openxmlformats.org/drawingml/2006/wordprocessingDrawing" xmlns:w10="urn:schemas-microsoft-com:office:word" xmlns:w="http://schemas.openxmlformats.org/wordprocessingml/2006/main" xmlns:w14="http://schemas.microsoft.com/office/word/2010/wordml" xmlns:w15="http://schemas.microsoft.com/office/word/2012/wordml" xmlns:w16cex="http://schemas.microsoft.com/office/word/2018/wordml/cex" xmlns:w16cid="http://schemas.microsoft.com/office/word/2016/wordml/cid" xmlns:w16="http://schemas.microsoft.com/office/word/2018/wordml" xmlns:w16sdtdh="http://schemas.microsoft.com/office/word/2020/wordml/sdtdatahash" xmlns:w16se="http://schemas.microsoft.com/office/word/2015/wordml/symex" xmlns:wpg="http://schemas.microsoft.com/office/word/2010/wordprocessingGroup" xmlns:wpi="http://schemas.microsoft.com/office/word/2010/wordprocessingInk" xmlns:wne="http://schemas.microsoft.com/office/word/2006/wordml" xmlns:wps="http://schemas.microsoft.com/office/word/2010/wordprocessingShape" mc:Ignorable="w14 w15 w16se w16cid w16 w16cex w16sdtdh wp14">
   <w:p>
     <w:pPr>
       <w:pStyle w:val="Header"/>
@@ -3224,15 +2979,7 @@
         <w:sz w:val="22"/>
         <w:szCs w:val="22"/>
       </w:rPr>
-      <w:t xml:space="preserve">Cohen et al., </w:t>
-    </w:r>
-    <w:r>
-      <w:rPr>
-        <w:rFonts w:asciiTheme="majorBidi" w:hAnsiTheme="majorBidi" w:cstheme="majorBidi"/>
-        <w:sz w:val="22"/>
-        <w:szCs w:val="22"/>
-      </w:rPr>
-      <w:t>RSPB-2020-3162</w:t>
+      <w:t>Cohen et al., RSPB-2020-3162</w:t>
     </w:r>
     <w:r>
       <w:rPr>
@@ -3289,7 +3036,7 @@
         <w:sz w:val="22"/>
         <w:szCs w:val="22"/>
       </w:rPr>
-      <w:t>April 14, 2021</w:t>
+      <w:t>April 17, 2021</w:t>
     </w:r>
     <w:r>
       <w:rPr>
@@ -3304,7 +3051,7 @@
 </file>
 
 <file path=word/numbering.xml><?xml version="1.0" encoding="utf-8"?>
-<w:numbering xmlns:wpc="http://schemas.microsoft.com/office/word/2010/wordprocessingCanvas" xmlns:cx="http://schemas.microsoft.com/office/drawing/2014/chartex" xmlns:cx1="http://schemas.microsoft.com/office/drawing/2015/9/8/chartex" xmlns:cx2="http://schemas.microsoft.com/office/drawing/2015/10/21/chartex" xmlns:cx3="http://schemas.microsoft.com/office/drawing/2016/5/9/chartex" xmlns:cx4="http://schemas.microsoft.com/office/drawing/2016/5/10/chartex" xmlns:cx5="http://schemas.microsoft.com/office/drawing/2016/5/11/chartex" xmlns:cx6="http://schemas.microsoft.com/office/drawing/2016/5/12/chartex" xmlns:cx7="http://schemas.microsoft.com/office/drawing/2016/5/13/chartex" xmlns:cx8="http://schemas.microsoft.com/office/drawing/2016/5/14/chartex" xmlns:mc="http://schemas.openxmlformats.org/markup-compatibility/2006" xmlns:aink="http://schemas.microsoft.com/office/drawing/2016/ink" xmlns:am3d="http://schemas.microsoft.com/office/drawing/2017/model3d" xmlns:o="urn:schemas-microsoft-com:office:office" xmlns:r="http://schemas.openxmlformats.org/officeDocument/2006/relationships" xmlns:m="http://schemas.openxmlformats.org/officeDocument/2006/math" xmlns:v="urn:schemas-microsoft-com:vml" xmlns:wp14="http://schemas.microsoft.com/office/word/2010/wordprocessingDrawing" xmlns:wp="http://schemas.openxmlformats.org/drawingml/2006/wordprocessingDrawing" xmlns:w10="urn:schemas-microsoft-com:office:word" xmlns:w="http://schemas.openxmlformats.org/wordprocessingml/2006/main" xmlns:w14="http://schemas.microsoft.com/office/word/2010/wordml" xmlns:w15="http://schemas.microsoft.com/office/word/2012/wordml" xmlns:w16cex="http://schemas.microsoft.com/office/word/2018/wordml/cex" xmlns:w16cid="http://schemas.microsoft.com/office/word/2016/wordml/cid" xmlns:w16="http://schemas.microsoft.com/office/word/2018/wordml" xmlns:w16se="http://schemas.microsoft.com/office/word/2015/wordml/symex" xmlns:wpg="http://schemas.microsoft.com/office/word/2010/wordprocessingGroup" xmlns:wpi="http://schemas.microsoft.com/office/word/2010/wordprocessingInk" xmlns:wne="http://schemas.microsoft.com/office/word/2006/wordml" xmlns:wps="http://schemas.microsoft.com/office/word/2010/wordprocessingShape" mc:Ignorable="w14 w15 w16se w16cid w16 w16cex wp14">
+<w:numbering xmlns:wpc="http://schemas.microsoft.com/office/word/2010/wordprocessingCanvas" xmlns:cx="http://schemas.microsoft.com/office/drawing/2014/chartex" xmlns:cx1="http://schemas.microsoft.com/office/drawing/2015/9/8/chartex" xmlns:cx2="http://schemas.microsoft.com/office/drawing/2015/10/21/chartex" xmlns:cx3="http://schemas.microsoft.com/office/drawing/2016/5/9/chartex" xmlns:cx4="http://schemas.microsoft.com/office/drawing/2016/5/10/chartex" xmlns:cx5="http://schemas.microsoft.com/office/drawing/2016/5/11/chartex" xmlns:cx6="http://schemas.microsoft.com/office/drawing/2016/5/12/chartex" xmlns:cx7="http://schemas.microsoft.com/office/drawing/2016/5/13/chartex" xmlns:cx8="http://schemas.microsoft.com/office/drawing/2016/5/14/chartex" xmlns:mc="http://schemas.openxmlformats.org/markup-compatibility/2006" xmlns:aink="http://schemas.microsoft.com/office/drawing/2016/ink" xmlns:am3d="http://schemas.microsoft.com/office/drawing/2017/model3d" xmlns:o="urn:schemas-microsoft-com:office:office" xmlns:r="http://schemas.openxmlformats.org/officeDocument/2006/relationships" xmlns:m="http://schemas.openxmlformats.org/officeDocument/2006/math" xmlns:v="urn:schemas-microsoft-com:vml" xmlns:wp14="http://schemas.microsoft.com/office/word/2010/wordprocessingDrawing" xmlns:wp="http://schemas.openxmlformats.org/drawingml/2006/wordprocessingDrawing" xmlns:w10="urn:schemas-microsoft-com:office:word" xmlns:w="http://schemas.openxmlformats.org/wordprocessingml/2006/main" xmlns:w14="http://schemas.microsoft.com/office/word/2010/wordml" xmlns:w15="http://schemas.microsoft.com/office/word/2012/wordml" xmlns:w16cex="http://schemas.microsoft.com/office/word/2018/wordml/cex" xmlns:w16cid="http://schemas.microsoft.com/office/word/2016/wordml/cid" xmlns:w16="http://schemas.microsoft.com/office/word/2018/wordml" xmlns:w16sdtdh="http://schemas.microsoft.com/office/word/2020/wordml/sdtdatahash" xmlns:w16se="http://schemas.microsoft.com/office/word/2015/wordml/symex" xmlns:wpg="http://schemas.microsoft.com/office/word/2010/wordprocessingGroup" xmlns:wpi="http://schemas.microsoft.com/office/word/2010/wordprocessingInk" xmlns:wne="http://schemas.microsoft.com/office/word/2006/wordml" xmlns:wps="http://schemas.microsoft.com/office/word/2010/wordprocessingShape" mc:Ignorable="w14 w15 w16se w16cid w16 w16cex w16sdtdh wp14">
   <w:abstractNum w:abstractNumId="0" w15:restartNumberingAfterBreak="0">
     <w:nsid w:val="500C1B71"/>
     <w:multiLevelType w:val="hybridMultilevel"/>
@@ -3424,7 +3171,7 @@
 </file>
 
 <file path=word/styles.xml><?xml version="1.0" encoding="utf-8"?>
-<w:styles xmlns:mc="http://schemas.openxmlformats.org/markup-compatibility/2006" xmlns:r="http://schemas.openxmlformats.org/officeDocument/2006/relationships" xmlns:w="http://schemas.openxmlformats.org/wordprocessingml/2006/main" xmlns:w14="http://schemas.microsoft.com/office/word/2010/wordml" xmlns:w15="http://schemas.microsoft.com/office/word/2012/wordml" xmlns:w16cex="http://schemas.microsoft.com/office/word/2018/wordml/cex" xmlns:w16cid="http://schemas.microsoft.com/office/word/2016/wordml/cid" xmlns:w16="http://schemas.microsoft.com/office/word/2018/wordml" xmlns:w16se="http://schemas.microsoft.com/office/word/2015/wordml/symex" mc:Ignorable="w14 w15 w16se w16cid w16 w16cex">
+<w:styles xmlns:mc="http://schemas.openxmlformats.org/markup-compatibility/2006" xmlns:r="http://schemas.openxmlformats.org/officeDocument/2006/relationships" xmlns:w="http://schemas.openxmlformats.org/wordprocessingml/2006/main" xmlns:w14="http://schemas.microsoft.com/office/word/2010/wordml" xmlns:w15="http://schemas.microsoft.com/office/word/2012/wordml" xmlns:w16cex="http://schemas.microsoft.com/office/word/2018/wordml/cex" xmlns:w16cid="http://schemas.microsoft.com/office/word/2016/wordml/cid" xmlns:w16="http://schemas.microsoft.com/office/word/2018/wordml" xmlns:w16sdtdh="http://schemas.microsoft.com/office/word/2020/wordml/sdtdatahash" xmlns:w16se="http://schemas.microsoft.com/office/word/2015/wordml/symex" mc:Ignorable="w14 w15 w16se w16cid w16 w16cex w16sdtdh">
   <w:docDefaults>
     <w:rPrDefault>
       <w:rPr>
@@ -3945,7 +3692,7 @@
       <w:spacing w:before="100" w:beforeAutospacing="1" w:after="100" w:afterAutospacing="1"/>
     </w:pPr>
     <w:rPr>
-      <w:lang w:val="en-IL"/>
+      <w:lang/>
     </w:rPr>
   </w:style>
 </w:styles>

</xml_diff>

<commit_message>
fix ref to fig 1a
</commit_message>
<xml_diff>
--- a/Reply_to_editor.docx
+++ b/Reply_to_editor.docx
@@ -359,7 +359,23 @@
           <w:color w:val="4472C4" w:themeColor="accent1"/>
           <w:lang w:val="en-GB"/>
         </w:rPr>
-        <w:t>- Fixed</w:t>
+        <w:t xml:space="preserve">- </w:t>
+      </w:r>
+      <w:r>
+        <w:rPr>
+          <w:rFonts w:asciiTheme="majorBidi" w:hAnsiTheme="majorBidi" w:cstheme="majorBidi"/>
+          <w:color w:val="4472C4" w:themeColor="accent1"/>
+          <w:lang w:val="en-GB"/>
+        </w:rPr>
+        <w:t>Fixed. We changed the order of panels in Fig 1 so the reference to Fig 1a is now correct</w:t>
+      </w:r>
+      <w:r>
+        <w:rPr>
+          <w:rFonts w:asciiTheme="majorBidi" w:hAnsiTheme="majorBidi" w:cstheme="majorBidi"/>
+          <w:color w:val="4472C4" w:themeColor="accent1"/>
+          <w:lang w:val="en-GB"/>
+        </w:rPr>
+        <w:t xml:space="preserve"> (line 91)</w:t>
       </w:r>
       <w:r>
         <w:rPr>
@@ -376,7 +392,7 @@
           <w:lang w:val="en-GB"/>
         </w:rPr>
         <w:br/>
-        <w:t xml:space="preserve">Second, although I appreciate the rather terse, point-form sort of presentation in the manuscript, it does seem like a bit of a departure from the usual style of Proc B papers </w:t>
+        <w:t xml:space="preserve">Second, although I appreciate the rather terse, point-form sort of presentation in the </w:t>
       </w:r>
       <w:r>
         <w:rPr>
@@ -385,7 +401,7 @@
           <w:lang w:val="en-GB"/>
         </w:rPr>
         <w:lastRenderedPageBreak/>
-        <w:t>(which tend to have a more narrative structure). Indeed, it reads like a paper one might find in a more technical journal. This is an editorial issue though so I will leave it to the editor to decide if there is anything that should be done about this.</w:t>
+        <w:t>manuscript, it does seem like a bit of a departure from the usual style of Proc B papers (which tend to have a more narrative structure). Indeed, it reads like a paper one might find in a more technical journal. This is an editorial issue though so I will leave it to the editor to decide if there is anything that should be done about this.</w:t>
       </w:r>
       <w:r>
         <w:rPr>
@@ -409,39 +425,7 @@
           <w:color w:val="4472C4" w:themeColor="accent1"/>
           <w:lang w:val="en-GB"/>
         </w:rPr>
-        <w:t xml:space="preserve">for giving us an opportunity to revise the manuscript. We feel that the current presentation, although being somewhat different from the usual style, is suitable for our results and conclusions. We did however </w:t>
-      </w:r>
-      <w:r>
-        <w:rPr>
-          <w:rFonts w:asciiTheme="majorBidi" w:hAnsiTheme="majorBidi" w:cstheme="majorBidi"/>
-          <w:color w:val="4472C4" w:themeColor="accent1"/>
-          <w:lang w:val="en-GB"/>
-        </w:rPr>
-        <w:t>make</w:t>
-      </w:r>
-      <w:r>
-        <w:rPr>
-          <w:rFonts w:asciiTheme="majorBidi" w:hAnsiTheme="majorBidi" w:cstheme="majorBidi"/>
-          <w:color w:val="4472C4" w:themeColor="accent1"/>
-          <w:lang w:val="en-GB"/>
-        </w:rPr>
-        <w:t xml:space="preserve"> an additional effort to illustrate the model by modifying Figure 1</w:t>
-      </w:r>
-      <w:r>
-        <w:rPr>
-          <w:rFonts w:asciiTheme="majorBidi" w:hAnsiTheme="majorBidi" w:cstheme="majorBidi"/>
-          <w:color w:val="4472C4" w:themeColor="accent1"/>
-          <w:lang w:val="en-GB"/>
-        </w:rPr>
-        <w:t>,</w:t>
-      </w:r>
-      <w:r>
-        <w:rPr>
-          <w:rFonts w:asciiTheme="majorBidi" w:hAnsiTheme="majorBidi" w:cstheme="majorBidi"/>
-          <w:color w:val="4472C4" w:themeColor="accent1"/>
-          <w:lang w:val="en-GB"/>
-        </w:rPr>
-        <w:t xml:space="preserve"> and to explain our results by adding some intuition to Result 1 (line 144). </w:t>
+        <w:t xml:space="preserve">for giving us an opportunity to revise the manuscript. We feel that the current presentation, although being somewhat different from the usual style, is suitable for our results and conclusions. We did however make an additional effort to illustrate the model by modifying Figure 1, and to explain our results by adding some intuition to Result 1 (line 144). </w:t>
       </w:r>
     </w:p>
     <w:p>
@@ -707,7 +691,16 @@
           <w:color w:val="222222"/>
           <w:lang w:val="en-GB"/>
         </w:rPr>
-        <w:t xml:space="preserve"> “Evolution of cooperation in a finite homogeneous graph” by Taylor, Day, and Wild) as well as direct analyses of the spatial structure (e.g. “Evolutionary dynamics on any population structure” by Allen et al.). The text would benefit from some further discussion of these kinds of results (of the authors choosing—the above are just some examples).</w:t>
+        <w:t xml:space="preserve"> “Evolution of cooperation in a finite homogeneous graph” by Taylor, Day, and Wild) as well as direct analyses of the spatial structure (e.g. “Evolutionary dynamics on any population structure” by Allen et al.). The </w:t>
+      </w:r>
+      <w:r>
+        <w:rPr>
+          <w:rFonts w:ascii="Arial" w:hAnsi="Arial" w:cs="Arial"/>
+          <w:color w:val="222222"/>
+          <w:lang w:val="en-GB"/>
+        </w:rPr>
+        <w:lastRenderedPageBreak/>
+        <w:t>text would benefit from some further discussion of these kinds of results (of the authors choosing—the above are just some examples).</w:t>
       </w:r>
     </w:p>
     <w:p>
@@ -726,7 +719,6 @@
           <w:color w:val="4472C4" w:themeColor="accent1"/>
           <w:lang w:val="en-GB"/>
         </w:rPr>
-        <w:lastRenderedPageBreak/>
         <w:t xml:space="preserve">- We added a new paragraph that </w:t>
       </w:r>
       <w:r>
@@ -1398,7 +1390,16 @@
           <w:lang w:val="en-GB"/>
         </w:rPr>
         <w:br/>
-        <w:t>-Equation 8 needs to be described more clearly, especially if the paper is to be published in Proceedings B. A careful reading suggests that individuals interact in pairs and obtain payoffs (fitness) from these interactions. These payoffs are to be interpreted in a relative sense, with competition happening proportional to payoff (globally). There is then reproduction based on this competition, and the offspring inherits a trait based on horizontal transmission. Vertical transmission, which is described on the previous page, is then taken into account, which together with equation 8 gives a complete description of the dynamical system, equation 9. The latter (about vertical transmission) is briefly mentioned following equation 8, but I really think that the paper would benefit from several sentences—or even a paragraph—completely explaining all of the terms that appear in equation 8 and the underlying assumptions (</w:t>
+        <w:t xml:space="preserve">-Equation 8 needs to be described more clearly, especially if the paper is to be published in Proceedings B. A careful reading suggests that individuals interact in pairs and obtain payoffs (fitness) from these interactions. These payoffs are to be interpreted in a relative sense, with competition happening proportional to payoff (globally). There is then reproduction based on this competition, and the offspring inherits a trait based on horizontal transmission. Vertical transmission, which is described on the previous page, is then taken into account, which together with equation 8 gives a complete description of the dynamical system, equation 9. The latter (about vertical transmission) is briefly mentioned following equation 8, but I really think that the paper would benefit from several sentences—or even a paragraph—completely explaining all of the terms that </w:t>
+      </w:r>
+      <w:r>
+        <w:rPr>
+          <w:rFonts w:ascii="Arial" w:hAnsi="Arial" w:cs="Arial"/>
+          <w:color w:val="222222"/>
+          <w:lang w:val="en-GB"/>
+        </w:rPr>
+        <w:lastRenderedPageBreak/>
+        <w:t>appear in equation 8 and the underlying assumptions (</w:t>
       </w:r>
       <w:proofErr w:type="gramStart"/>
       <w:r>
@@ -1435,7 +1436,6 @@
           <w:color w:val="4472C4" w:themeColor="accent1"/>
           <w:lang w:val="en-GB"/>
         </w:rPr>
-        <w:lastRenderedPageBreak/>
         <w:t>- We expanded the text preceding eq. 8</w:t>
       </w:r>
       <w:r>
@@ -2051,6 +2051,7 @@
           <w:color w:val="4472C4" w:themeColor="accent1"/>
           <w:lang w:val="en-GB"/>
         </w:rPr>
+        <w:lastRenderedPageBreak/>
         <w:t xml:space="preserve">- To address the reviewer’s comment, we </w:t>
       </w:r>
       <w:r>
@@ -2109,16 +2110,7 @@
           <w:color w:val="4472C4" w:themeColor="accent1"/>
           <w:lang w:val="en-GB"/>
         </w:rPr>
-        <w:t xml:space="preserve">” and added “commonly used” to reflect that Hamilton’s rule is commonly used in </w:t>
-      </w:r>
-      <w:r>
-        <w:rPr>
-          <w:rFonts w:asciiTheme="majorBidi" w:hAnsiTheme="majorBidi" w:cstheme="majorBidi"/>
-          <w:color w:val="4472C4" w:themeColor="accent1"/>
-          <w:lang w:val="en-GB"/>
-        </w:rPr>
-        <w:lastRenderedPageBreak/>
-        <w:t>the literature and textbooks. This also corresponds to the manuscript’s introduction.</w:t>
+        <w:t>” and added “commonly used” to reflect that Hamilton’s rule is commonly used in the literature and textbooks. This also corresponds to the manuscript’s introduction.</w:t>
       </w:r>
       <w:r>
         <w:rPr>
@@ -2835,7 +2827,6 @@
           <w:lang w:val="en-GB"/>
         </w:rPr>
         <w:br/>
-        <w:t xml:space="preserve">-In the section on population structure, the model setup had me a bit confused. Half of the population is chosen to initiate interactions, but are these really interactions or are </w:t>
       </w:r>
       <w:r>
         <w:rPr>
@@ -2844,7 +2835,7 @@
           <w:lang w:val="en-GB"/>
         </w:rPr>
         <w:lastRenderedPageBreak/>
-        <w:t>they just actions? The game being considered is completely additive, which means a two-player interaction can be decomposed into two actions, one from each player. This confusion is compounded by the later expression for fitness as $w=1+b*</w:t>
+        <w:t>-In the section on population structure, the model setup had me a bit confused. Half of the population is chosen to initiate interactions, but are these really interactions or are they just actions? The game being considered is completely additive, which means a two-player interaction can be decomposed into two actions, one from each player. This confusion is compounded by the later expression for fitness as $w=1+b*</w:t>
       </w:r>
       <w:proofErr w:type="spellStart"/>
       <w:r>
@@ -3872,65 +3863,6 @@
           <w:color w:val="4472C4" w:themeColor="accent1"/>
           <w:lang w:val="en-GB"/>
         </w:rPr>
-        <w:t>L</w:t>
-      </w:r>
-      <w:r>
-        <w:rPr>
-          <w:rFonts w:asciiTheme="majorBidi" w:hAnsiTheme="majorBidi" w:cstheme="majorBidi"/>
-          <w:color w:val="4472C4" w:themeColor="accent1"/>
-          <w:lang w:val="en-GB"/>
-        </w:rPr>
-        <w:t>ine 293</w:t>
-      </w:r>
-      <w:r>
-        <w:rPr>
-          <w:rFonts w:asciiTheme="majorBidi" w:hAnsiTheme="majorBidi" w:cstheme="majorBidi"/>
-          <w:color w:val="4472C4" w:themeColor="accent1"/>
-          <w:lang w:val="en-GB"/>
-        </w:rPr>
-        <w:t xml:space="preserve">: </w:t>
-      </w:r>
-      <w:r>
-        <w:rPr>
-          <w:rFonts w:asciiTheme="majorBidi" w:hAnsiTheme="majorBidi" w:cstheme="majorBidi"/>
-          <w:color w:val="4472C4" w:themeColor="accent1"/>
-          <w:lang w:val="en-GB"/>
-        </w:rPr>
-        <w:t xml:space="preserve">“These comparisons show that the conditions derived for the deterministic unstructured model can be useful for predicting the dynamics in </w:t>
-      </w:r>
-      <w:r>
-        <w:rPr>
-          <w:rFonts w:asciiTheme="majorBidi" w:hAnsiTheme="majorBidi" w:cstheme="majorBidi"/>
-          <w:color w:val="4472C4" w:themeColor="accent1"/>
-          <w:u w:val="single"/>
-          <w:lang w:val="en-GB"/>
-        </w:rPr>
-        <w:t>stochastic and structured</w:t>
-      </w:r>
-      <w:r>
-        <w:rPr>
-          <w:rFonts w:asciiTheme="majorBidi" w:hAnsiTheme="majorBidi" w:cstheme="majorBidi"/>
-          <w:color w:val="4472C4" w:themeColor="accent1"/>
-          <w:lang w:val="en-GB"/>
-        </w:rPr>
-        <w:t xml:space="preserve"> models.” </w:t>
-      </w:r>
-    </w:p>
-    <w:p>
-      <w:pPr>
-        <w:spacing w:after="240"/>
-        <w:rPr>
-          <w:rFonts w:asciiTheme="majorBidi" w:hAnsiTheme="majorBidi" w:cstheme="majorBidi"/>
-          <w:color w:val="4472C4" w:themeColor="accent1"/>
-          <w:lang w:val="en-GB"/>
-        </w:rPr>
-      </w:pPr>
-      <w:r>
-        <w:rPr>
-          <w:rFonts w:asciiTheme="majorBidi" w:hAnsiTheme="majorBidi" w:cstheme="majorBidi"/>
-          <w:color w:val="4472C4" w:themeColor="accent1"/>
-          <w:lang w:val="en-GB"/>
-        </w:rPr>
         <w:lastRenderedPageBreak/>
         <w:t>L</w:t>
       </w:r>
@@ -3940,6 +3872,65 @@
           <w:color w:val="4472C4" w:themeColor="accent1"/>
           <w:lang w:val="en-GB"/>
         </w:rPr>
+        <w:t>ine 293</w:t>
+      </w:r>
+      <w:r>
+        <w:rPr>
+          <w:rFonts w:asciiTheme="majorBidi" w:hAnsiTheme="majorBidi" w:cstheme="majorBidi"/>
+          <w:color w:val="4472C4" w:themeColor="accent1"/>
+          <w:lang w:val="en-GB"/>
+        </w:rPr>
+        <w:t xml:space="preserve">: </w:t>
+      </w:r>
+      <w:r>
+        <w:rPr>
+          <w:rFonts w:asciiTheme="majorBidi" w:hAnsiTheme="majorBidi" w:cstheme="majorBidi"/>
+          <w:color w:val="4472C4" w:themeColor="accent1"/>
+          <w:lang w:val="en-GB"/>
+        </w:rPr>
+        <w:t xml:space="preserve">“These comparisons show that the conditions derived for the deterministic unstructured model can be useful for predicting the dynamics in </w:t>
+      </w:r>
+      <w:r>
+        <w:rPr>
+          <w:rFonts w:asciiTheme="majorBidi" w:hAnsiTheme="majorBidi" w:cstheme="majorBidi"/>
+          <w:color w:val="4472C4" w:themeColor="accent1"/>
+          <w:u w:val="single"/>
+          <w:lang w:val="en-GB"/>
+        </w:rPr>
+        <w:t>stochastic and structured</w:t>
+      </w:r>
+      <w:r>
+        <w:rPr>
+          <w:rFonts w:asciiTheme="majorBidi" w:hAnsiTheme="majorBidi" w:cstheme="majorBidi"/>
+          <w:color w:val="4472C4" w:themeColor="accent1"/>
+          <w:lang w:val="en-GB"/>
+        </w:rPr>
+        <w:t xml:space="preserve"> models.” </w:t>
+      </w:r>
+    </w:p>
+    <w:p>
+      <w:pPr>
+        <w:spacing w:after="240"/>
+        <w:rPr>
+          <w:rFonts w:asciiTheme="majorBidi" w:hAnsiTheme="majorBidi" w:cstheme="majorBidi"/>
+          <w:color w:val="4472C4" w:themeColor="accent1"/>
+          <w:lang w:val="en-GB"/>
+        </w:rPr>
+      </w:pPr>
+      <w:r>
+        <w:rPr>
+          <w:rFonts w:asciiTheme="majorBidi" w:hAnsiTheme="majorBidi" w:cstheme="majorBidi"/>
+          <w:color w:val="4472C4" w:themeColor="accent1"/>
+          <w:lang w:val="en-GB"/>
+        </w:rPr>
+        <w:t>L</w:t>
+      </w:r>
+      <w:r>
+        <w:rPr>
+          <w:rFonts w:asciiTheme="majorBidi" w:hAnsiTheme="majorBidi" w:cstheme="majorBidi"/>
+          <w:color w:val="4472C4" w:themeColor="accent1"/>
+          <w:lang w:val="en-GB"/>
+        </w:rPr>
         <w:t xml:space="preserve">ine 321: </w:t>
       </w:r>
       <w:r>
@@ -4357,15 +4348,7 @@
           <w:color w:val="4472C4" w:themeColor="accent1"/>
           <w:lang w:val="en-GB"/>
         </w:rPr>
-        <w:t>Line 101 now reads: “</w:t>
-      </w:r>
-      <w:r>
-        <w:rPr>
-          <w:rFonts w:asciiTheme="majorBidi" w:hAnsiTheme="majorBidi" w:cstheme="majorBidi"/>
-          <w:color w:val="4472C4" w:themeColor="accent1"/>
-          <w:lang w:val="en-GB"/>
-        </w:rPr>
-        <w:t xml:space="preserve">a cooperator suffers a fitness cost </w:t>
+        <w:t xml:space="preserve">Line 101 now reads: “a cooperator suffers a fitness cost </w:t>
       </w:r>
       <w:r>
         <w:rPr>
@@ -4456,15 +4439,7 @@
           <w:color w:val="4472C4" w:themeColor="accent1"/>
           <w:lang w:val="en-GB"/>
         </w:rPr>
-        <w:t>.</w:t>
-      </w:r>
-      <w:r>
-        <w:rPr>
-          <w:rFonts w:asciiTheme="majorBidi" w:hAnsiTheme="majorBidi" w:cstheme="majorBidi"/>
-          <w:color w:val="4472C4" w:themeColor="accent1"/>
-          <w:lang w:val="en-GB"/>
-        </w:rPr>
-        <w:t>”</w:t>
+        <w:t>.”</w:t>
       </w:r>
     </w:p>
     <w:p>
@@ -4800,6 +4775,7 @@
           <w:color w:val="222222"/>
           <w:lang w:val="en-GB"/>
         </w:rPr>
+        <w:lastRenderedPageBreak/>
         <w:br/>
       </w:r>
       <w:proofErr w:type="gramStart"/>
@@ -4853,7 +4829,6 @@
           <w:color w:val="4472C4" w:themeColor="accent1"/>
           <w:lang w:val="en-GB"/>
         </w:rPr>
-        <w:lastRenderedPageBreak/>
         <w:t xml:space="preserve">- </w:t>
       </w:r>
       <w:r>
@@ -5386,15 +5361,7 @@
           <w:color w:val="4472C4" w:themeColor="accent1"/>
           <w:lang w:val="en-GB"/>
         </w:rPr>
-        <w:t xml:space="preserve"> </w:t>
-      </w:r>
-      <w:r>
-        <w:rPr>
-          <w:rFonts w:asciiTheme="majorBidi" w:hAnsiTheme="majorBidi" w:cstheme="majorBidi"/>
-          <w:color w:val="4472C4" w:themeColor="accent1"/>
-          <w:lang w:val="en-GB"/>
-        </w:rPr>
-        <w:t>“</w:t>
+        <w:t xml:space="preserve"> “</w:t>
       </w:r>
       <w:proofErr w:type="spellStart"/>
       <w:r>
@@ -5403,15 +5370,7 @@
           <w:color w:val="4472C4" w:themeColor="accent1"/>
           <w:lang w:val="en-GB"/>
         </w:rPr>
-        <w:t>neighbor</w:t>
-      </w:r>
-      <w:r>
-        <w:rPr>
-          <w:rFonts w:asciiTheme="majorBidi" w:hAnsiTheme="majorBidi" w:cstheme="majorBidi"/>
-          <w:color w:val="4472C4" w:themeColor="accent1"/>
-          <w:lang w:val="en-GB"/>
-        </w:rPr>
-        <w:t>hood</w:t>
+        <w:t>neighborhood</w:t>
       </w:r>
       <w:proofErr w:type="spellEnd"/>
       <w:r>
@@ -5420,23 +5379,7 @@
           <w:color w:val="4472C4" w:themeColor="accent1"/>
           <w:lang w:val="en-GB"/>
         </w:rPr>
-        <w:t>” replaced with “neighbour</w:t>
-      </w:r>
-      <w:r>
-        <w:rPr>
-          <w:rFonts w:asciiTheme="majorBidi" w:hAnsiTheme="majorBidi" w:cstheme="majorBidi"/>
-          <w:color w:val="4472C4" w:themeColor="accent1"/>
-          <w:lang w:val="en-GB"/>
-        </w:rPr>
-        <w:t>hood</w:t>
-      </w:r>
-      <w:r>
-        <w:rPr>
-          <w:rFonts w:asciiTheme="majorBidi" w:hAnsiTheme="majorBidi" w:cstheme="majorBidi"/>
-          <w:color w:val="4472C4" w:themeColor="accent1"/>
-          <w:lang w:val="en-GB"/>
-        </w:rPr>
-        <w:t>”</w:t>
+        <w:t>” replaced with “neighbourhood”</w:t>
       </w:r>
     </w:p>
     <w:p>
@@ -5707,7 +5650,7 @@
         <w:sz w:val="22"/>
         <w:szCs w:val="22"/>
       </w:rPr>
-      <w:t>April 21, 2021</w:t>
+      <w:t>April 22, 2021</w:t>
     </w:r>
     <w:r>
       <w:rPr>

</xml_diff>